<commit_message>
actualizar taller 1 y config.yml
</commit_message>
<xml_diff>
--- a/Unidades/Unidad_1/Taller-Repaso-de-Python-para-ingenieria.docx
+++ b/Unidades/Unidad_1/Taller-Repaso-de-Python-para-ingenieria.docx
@@ -1,6 +1,6 @@
 
 <file path=word/document.xml><?xml version="1.0" encoding="utf-8"?>
-<w:document xmlns:wpc="http://schemas.microsoft.com/office/word/2010/wordprocessingCanvas" xmlns:cx="http://schemas.microsoft.com/office/drawing/2014/chartex" xmlns:cx1="http://schemas.microsoft.com/office/drawing/2015/9/8/chartex" xmlns:cx2="http://schemas.microsoft.com/office/drawing/2015/10/21/chartex" xmlns:cx3="http://schemas.microsoft.com/office/drawing/2016/5/9/chartex" xmlns:cx4="http://schemas.microsoft.com/office/drawing/2016/5/10/chartex" xmlns:cx5="http://schemas.microsoft.com/office/drawing/2016/5/11/chartex" xmlns:cx6="http://schemas.microsoft.com/office/drawing/2016/5/12/chartex" xmlns:cx7="http://schemas.microsoft.com/office/drawing/2016/5/13/chartex" xmlns:cx8="http://schemas.microsoft.com/office/drawing/2016/5/14/chartex" xmlns:mc="http://schemas.openxmlformats.org/markup-compatibility/2006" xmlns:aink="http://schemas.microsoft.com/office/drawing/2016/ink" xmlns:am3d="http://schemas.microsoft.com/office/drawing/2017/model3d" xmlns:o="urn:schemas-microsoft-com:office:office" xmlns:r="http://schemas.openxmlformats.org/officeDocument/2006/relationships" xmlns:m="http://schemas.openxmlformats.org/officeDocument/2006/math" xmlns:v="urn:schemas-microsoft-com:vml" xmlns:wp14="http://schemas.microsoft.com/office/word/2010/wordprocessingDrawing" xmlns:wp="http://schemas.openxmlformats.org/drawingml/2006/wordprocessingDrawing" xmlns:w10="urn:schemas-microsoft-com:office:word" xmlns:w="http://schemas.openxmlformats.org/wordprocessingml/2006/main" xmlns:w14="http://schemas.microsoft.com/office/word/2010/wordml" xmlns:w15="http://schemas.microsoft.com/office/word/2012/wordml" xmlns:w16cid="http://schemas.microsoft.com/office/word/2016/wordml/cid" xmlns:w16se="http://schemas.microsoft.com/office/word/2015/wordml/symex" xmlns:wpg="http://schemas.microsoft.com/office/word/2010/wordprocessingGroup" xmlns:wpi="http://schemas.microsoft.com/office/word/2010/wordprocessingInk" xmlns:wne="http://schemas.microsoft.com/office/word/2006/wordml" xmlns:wps="http://schemas.microsoft.com/office/word/2010/wordprocessingShape" mc:Ignorable="w14 w15 w16se w16cid wp14">
+<w:document xmlns:wpc="http://schemas.microsoft.com/office/word/2010/wordprocessingCanvas" xmlns:cx="http://schemas.microsoft.com/office/drawing/2014/chartex" xmlns:cx1="http://schemas.microsoft.com/office/drawing/2015/9/8/chartex" xmlns:cx2="http://schemas.microsoft.com/office/drawing/2015/10/21/chartex" xmlns:cx3="http://schemas.microsoft.com/office/drawing/2016/5/9/chartex" xmlns:cx4="http://schemas.microsoft.com/office/drawing/2016/5/10/chartex" xmlns:cx5="http://schemas.microsoft.com/office/drawing/2016/5/11/chartex" xmlns:cx6="http://schemas.microsoft.com/office/drawing/2016/5/12/chartex" xmlns:cx7="http://schemas.microsoft.com/office/drawing/2016/5/13/chartex" xmlns:cx8="http://schemas.microsoft.com/office/drawing/2016/5/14/chartex" xmlns:mc="http://schemas.openxmlformats.org/markup-compatibility/2006" xmlns:aink="http://schemas.microsoft.com/office/drawing/2016/ink" xmlns:am3d="http://schemas.microsoft.com/office/drawing/2017/model3d" xmlns:o="urn:schemas-microsoft-com:office:office" xmlns:oel="http://schemas.microsoft.com/office/2019/extlst" xmlns:r="http://schemas.openxmlformats.org/officeDocument/2006/relationships" xmlns:m="http://schemas.openxmlformats.org/officeDocument/2006/math" xmlns:v="urn:schemas-microsoft-com:vml" xmlns:wp14="http://schemas.microsoft.com/office/word/2010/wordprocessingDrawing" xmlns:wp="http://schemas.openxmlformats.org/drawingml/2006/wordprocessingDrawing" xmlns:w10="urn:schemas-microsoft-com:office:word" xmlns:w="http://schemas.openxmlformats.org/wordprocessingml/2006/main" xmlns:w14="http://schemas.microsoft.com/office/word/2010/wordml" xmlns:w15="http://schemas.microsoft.com/office/word/2012/wordml" xmlns:w16cex="http://schemas.microsoft.com/office/word/2018/wordml/cex" xmlns:w16cid="http://schemas.microsoft.com/office/word/2016/wordml/cid" xmlns:w16="http://schemas.microsoft.com/office/word/2018/wordml" xmlns:w16sdtdh="http://schemas.microsoft.com/office/word/2020/wordml/sdtdatahash" xmlns:w16se="http://schemas.microsoft.com/office/word/2015/wordml/symex" xmlns:wpg="http://schemas.microsoft.com/office/word/2010/wordprocessingGroup" xmlns:wpi="http://schemas.microsoft.com/office/word/2010/wordprocessingInk" xmlns:wne="http://schemas.microsoft.com/office/word/2006/wordml" xmlns:wps="http://schemas.microsoft.com/office/word/2010/wordprocessingShape" mc:Ignorable="w14 w15 w16se w16cid w16 w16cex w16sdtdh wp14">
   <w:body>
     <w:p>
       <w:pPr>
@@ -50,42 +50,40 @@
           <w:i/>
         </w:rPr>
       </w:pPr>
-      <w:proofErr w:type="spellStart"/>
       <w:r>
         <w:rPr>
           <w:rFonts w:ascii="Times New Roman" w:eastAsia="Times New Roman" w:hAnsi="Times New Roman" w:cs="Times New Roman"/>
           <w:b/>
           <w:i/>
         </w:rPr>
-        <w:t>Reinel</w:t>
-      </w:r>
-      <w:proofErr w:type="spellEnd"/>
-      <w:r>
+        <w:t>Reinel Tabares Soto</w:t>
+      </w:r>
+    </w:p>
+    <w:p>
+      <w:pPr>
+        <w:spacing w:line="240" w:lineRule="auto"/>
+        <w:jc w:val="center"/>
         <w:rPr>
           <w:rFonts w:ascii="Times New Roman" w:eastAsia="Times New Roman" w:hAnsi="Times New Roman" w:cs="Times New Roman"/>
           <w:b/>
           <w:i/>
         </w:rPr>
-        <w:t xml:space="preserve"> Tabares Soto</w:t>
-      </w:r>
-    </w:p>
-    <w:p>
-      <w:pPr>
-        <w:spacing w:line="240" w:lineRule="auto"/>
-        <w:jc w:val="center"/>
+      </w:pPr>
+      <w:r>
         <w:rPr>
           <w:rFonts w:ascii="Times New Roman" w:eastAsia="Times New Roman" w:hAnsi="Times New Roman" w:cs="Times New Roman"/>
           <w:b/>
           <w:i/>
         </w:rPr>
-      </w:pPr>
+        <w:t xml:space="preserve">Taller No. 1 </w:t>
+      </w:r>
       <w:r>
         <w:rPr>
           <w:rFonts w:ascii="Times New Roman" w:eastAsia="Times New Roman" w:hAnsi="Times New Roman" w:cs="Times New Roman"/>
           <w:b/>
           <w:i/>
         </w:rPr>
-        <w:t xml:space="preserve">Taller No. 1 </w:t>
+        <w:t>–</w:t>
       </w:r>
       <w:r>
         <w:rPr>
@@ -93,7 +91,7 @@
           <w:b/>
           <w:i/>
         </w:rPr>
-        <w:t>–</w:t>
+        <w:t xml:space="preserve"> </w:t>
       </w:r>
       <w:r>
         <w:rPr>
@@ -101,104 +99,719 @@
           <w:b/>
           <w:i/>
         </w:rPr>
+        <w:t>Repaso de Python y C para ingeniería</w:t>
+      </w:r>
+    </w:p>
+    <w:p>
+      <w:pPr>
+        <w:spacing w:after="160" w:line="259" w:lineRule="auto"/>
+        <w:rPr>
+          <w:rFonts w:ascii="Calibri" w:eastAsia="Calibri" w:hAnsi="Calibri" w:cs="Calibri"/>
+        </w:rPr>
+      </w:pPr>
+    </w:p>
+    <w:p>
+      <w:pPr>
+        <w:spacing w:after="160" w:line="259" w:lineRule="auto"/>
+        <w:rPr>
+          <w:rFonts w:ascii="Calibri" w:eastAsia="Calibri" w:hAnsi="Calibri" w:cs="Calibri"/>
+        </w:rPr>
+      </w:pPr>
+    </w:p>
+    <w:p>
+      <w:pPr>
+        <w:spacing w:after="160" w:line="259" w:lineRule="auto"/>
+        <w:rPr>
+          <w:rFonts w:ascii="Calibri" w:eastAsia="Calibri" w:hAnsi="Calibri" w:cs="Calibri"/>
+        </w:rPr>
+      </w:pPr>
+      <w:r>
+        <w:rPr>
+          <w:rFonts w:ascii="Calibri" w:eastAsia="Calibri" w:hAnsi="Calibri" w:cs="Calibri"/>
+        </w:rPr>
+        <w:t xml:space="preserve">Contestar y/o programar las siguientes preguntas, utilizando programación en Python con librerías como </w:t>
+      </w:r>
+      <w:proofErr w:type="spellStart"/>
+      <w:r>
+        <w:rPr>
+          <w:rFonts w:ascii="Calibri" w:eastAsia="Calibri" w:hAnsi="Calibri" w:cs="Calibri"/>
+        </w:rPr>
+        <w:t>NumPy</w:t>
+      </w:r>
+      <w:proofErr w:type="spellEnd"/>
+      <w:r>
+        <w:rPr>
+          <w:rFonts w:ascii="Calibri" w:eastAsia="Calibri" w:hAnsi="Calibri" w:cs="Calibri"/>
+        </w:rPr>
+        <w:t xml:space="preserve">, </w:t>
+      </w:r>
+      <w:proofErr w:type="spellStart"/>
+      <w:r>
+        <w:rPr>
+          <w:rFonts w:ascii="Calibri" w:eastAsia="Calibri" w:hAnsi="Calibri" w:cs="Calibri"/>
+        </w:rPr>
+        <w:t>SymPy</w:t>
+      </w:r>
+      <w:proofErr w:type="spellEnd"/>
+      <w:r>
+        <w:rPr>
+          <w:rFonts w:ascii="Calibri" w:eastAsia="Calibri" w:hAnsi="Calibri" w:cs="Calibri"/>
+        </w:rPr>
+        <w:t xml:space="preserve">, Pandas, </w:t>
+      </w:r>
+      <w:proofErr w:type="spellStart"/>
+      <w:r>
+        <w:rPr>
+          <w:rFonts w:ascii="Calibri" w:eastAsia="Calibri" w:hAnsi="Calibri" w:cs="Calibri"/>
+        </w:rPr>
+        <w:t>Matplotlib</w:t>
+      </w:r>
+      <w:proofErr w:type="spellEnd"/>
+      <w:r>
+        <w:rPr>
+          <w:rFonts w:ascii="Calibri" w:eastAsia="Calibri" w:hAnsi="Calibri" w:cs="Calibri"/>
+        </w:rPr>
+        <w:t xml:space="preserve">, entre otras. </w:t>
+      </w:r>
+    </w:p>
+    <w:p>
+      <w:pPr>
+        <w:spacing w:after="160" w:line="259" w:lineRule="auto"/>
+        <w:rPr>
+          <w:rFonts w:ascii="Calibri" w:eastAsia="Calibri" w:hAnsi="Calibri" w:cs="Calibri"/>
+        </w:rPr>
+      </w:pPr>
+      <w:r>
+        <w:rPr>
+          <w:rFonts w:ascii="Calibri" w:eastAsia="Calibri" w:hAnsi="Calibri" w:cs="Calibri"/>
+        </w:rPr>
         <w:t xml:space="preserve"> </w:t>
       </w:r>
-      <w:r>
-        <w:rPr>
-          <w:rFonts w:ascii="Times New Roman" w:eastAsia="Times New Roman" w:hAnsi="Times New Roman" w:cs="Times New Roman"/>
+    </w:p>
+    <w:p>
+      <w:pPr>
+        <w:numPr>
+          <w:ilvl w:val="0"/>
+          <w:numId w:val="2"/>
+        </w:numPr>
+        <w:spacing w:line="259" w:lineRule="auto"/>
+        <w:rPr>
+          <w:rFonts w:ascii="Calibri" w:eastAsia="Calibri" w:hAnsi="Calibri" w:cs="Calibri"/>
+        </w:rPr>
+      </w:pPr>
+      <w:r>
+        <w:rPr>
+          <w:rFonts w:ascii="Calibri" w:hAnsi="Calibri" w:cs="Calibri"/>
+          <w:color w:val="000000"/>
+        </w:rPr>
+        <w:t xml:space="preserve">Dado un arreglo </w:t>
+      </w:r>
+      <w:proofErr w:type="spellStart"/>
+      <w:r>
+        <w:rPr>
+          <w:rFonts w:ascii="Calibri" w:hAnsi="Calibri" w:cs="Calibri"/>
+          <w:color w:val="000000"/>
+        </w:rPr>
+        <w:t>NumPy</w:t>
+      </w:r>
+      <w:proofErr w:type="spellEnd"/>
+      <w:r>
+        <w:rPr>
+          <w:rFonts w:ascii="Calibri" w:hAnsi="Calibri" w:cs="Calibri"/>
+          <w:color w:val="000000"/>
+        </w:rPr>
+        <w:t xml:space="preserve"> de dos </w:t>
+      </w:r>
+      <w:r>
+        <w:rPr>
+          <w:rFonts w:ascii="Calibri" w:hAnsi="Calibri" w:cs="Calibri"/>
+          <w:color w:val="000000"/>
+        </w:rPr>
+        <w:t>dimensiones, ¿</w:t>
+      </w:r>
+      <w:r>
+        <w:rPr>
+          <w:rFonts w:ascii="Calibri" w:hAnsi="Calibri" w:cs="Calibri"/>
+          <w:color w:val="000000"/>
+        </w:rPr>
+        <w:t>cómo se calcula la multiplicación de las filas y columnas?</w:t>
+      </w:r>
+    </w:p>
+    <w:p>
+      <w:pPr>
+        <w:numPr>
+          <w:ilvl w:val="0"/>
+          <w:numId w:val="2"/>
+        </w:numPr>
+        <w:spacing w:line="259" w:lineRule="auto"/>
+        <w:rPr>
+          <w:rFonts w:ascii="Calibri" w:eastAsia="Calibri" w:hAnsi="Calibri" w:cs="Calibri"/>
+        </w:rPr>
+      </w:pPr>
+      <w:r>
+        <w:rPr>
+          <w:rFonts w:ascii="Calibri" w:eastAsia="Calibri" w:hAnsi="Calibri" w:cs="Calibri"/>
+        </w:rPr>
+        <w:t xml:space="preserve">¿Cómo se puede crear una función en </w:t>
+      </w:r>
+      <w:proofErr w:type="spellStart"/>
+      <w:r>
+        <w:rPr>
+          <w:rFonts w:ascii="Calibri" w:eastAsia="Calibri" w:hAnsi="Calibri" w:cs="Calibri"/>
+        </w:rPr>
+        <w:t>Sympy</w:t>
+      </w:r>
+      <w:proofErr w:type="spellEnd"/>
+      <w:r>
+        <w:rPr>
+          <w:rFonts w:ascii="Calibri" w:eastAsia="Calibri" w:hAnsi="Calibri" w:cs="Calibri"/>
+        </w:rPr>
+        <w:t xml:space="preserve"> que calcule la derivada de una función simbólica?</w:t>
+      </w:r>
+    </w:p>
+    <w:p>
+      <w:pPr>
+        <w:numPr>
+          <w:ilvl w:val="0"/>
+          <w:numId w:val="2"/>
+        </w:numPr>
+        <w:spacing w:line="259" w:lineRule="auto"/>
+        <w:rPr>
+          <w:rFonts w:ascii="Calibri" w:eastAsia="Calibri" w:hAnsi="Calibri" w:cs="Calibri"/>
+        </w:rPr>
+      </w:pPr>
+      <w:r>
+        <w:rPr>
+          <w:rFonts w:ascii="Calibri" w:eastAsia="Calibri" w:hAnsi="Calibri" w:cs="Calibri"/>
+        </w:rPr>
+        <w:t xml:space="preserve">¿Cómo se pueden unir dos </w:t>
+      </w:r>
+      <w:proofErr w:type="spellStart"/>
+      <w:r>
+        <w:rPr>
+          <w:rFonts w:ascii="Calibri" w:eastAsia="Calibri" w:hAnsi="Calibri" w:cs="Calibri"/>
+        </w:rPr>
+        <w:t>DataFrames</w:t>
+      </w:r>
+      <w:proofErr w:type="spellEnd"/>
+      <w:r>
+        <w:rPr>
+          <w:rFonts w:ascii="Calibri" w:eastAsia="Calibri" w:hAnsi="Calibri" w:cs="Calibri"/>
+        </w:rPr>
+        <w:t xml:space="preserve"> en Pandas utilizando una columna común? (</w:t>
+      </w:r>
+      <w:proofErr w:type="spellStart"/>
+      <w:r>
+        <w:rPr>
+          <w:rFonts w:ascii="Calibri" w:eastAsia="Calibri" w:hAnsi="Calibri" w:cs="Calibri"/>
+        </w:rPr>
+        <w:t>merge</w:t>
+      </w:r>
+      <w:proofErr w:type="spellEnd"/>
+      <w:r>
+        <w:rPr>
+          <w:rFonts w:ascii="Calibri" w:eastAsia="Calibri" w:hAnsi="Calibri" w:cs="Calibri"/>
+        </w:rPr>
+        <w:t>)</w:t>
+      </w:r>
+    </w:p>
+    <w:p>
+      <w:pPr>
+        <w:numPr>
+          <w:ilvl w:val="0"/>
+          <w:numId w:val="2"/>
+        </w:numPr>
+        <w:spacing w:line="259" w:lineRule="auto"/>
+        <w:rPr>
+          <w:rFonts w:ascii="Calibri" w:eastAsia="Calibri" w:hAnsi="Calibri" w:cs="Calibri"/>
+        </w:rPr>
+      </w:pPr>
+      <w:r>
+        <w:rPr>
+          <w:rFonts w:ascii="Calibri" w:hAnsi="Calibri" w:cs="Calibri"/>
+          <w:color w:val="000000"/>
+        </w:rPr>
+        <w:t xml:space="preserve">¿Cómo se pueden agregar N columna de datos a un </w:t>
+      </w:r>
+      <w:proofErr w:type="spellStart"/>
+      <w:r>
+        <w:rPr>
+          <w:rFonts w:ascii="Calibri" w:hAnsi="Calibri" w:cs="Calibri"/>
+          <w:color w:val="000000"/>
+        </w:rPr>
+        <w:t>DataFrames</w:t>
+      </w:r>
+      <w:proofErr w:type="spellEnd"/>
+      <w:r>
+        <w:rPr>
+          <w:rFonts w:ascii="Calibri" w:hAnsi="Calibri" w:cs="Calibri"/>
+          <w:color w:val="000000"/>
+        </w:rPr>
+        <w:t xml:space="preserve"> en Pandas?</w:t>
+      </w:r>
+    </w:p>
+    <w:p>
+      <w:pPr>
+        <w:numPr>
+          <w:ilvl w:val="0"/>
+          <w:numId w:val="2"/>
+        </w:numPr>
+        <w:spacing w:line="259" w:lineRule="auto"/>
+        <w:rPr>
+          <w:rFonts w:ascii="Calibri" w:eastAsia="Calibri" w:hAnsi="Calibri" w:cs="Calibri"/>
+        </w:rPr>
+      </w:pPr>
+      <w:r>
+        <w:rPr>
+          <w:rFonts w:ascii="Calibri" w:eastAsia="Calibri" w:hAnsi="Calibri" w:cs="Calibri"/>
+        </w:rPr>
+        <w:t xml:space="preserve">¿Cómo se puede graficar una función en </w:t>
+      </w:r>
+      <w:proofErr w:type="spellStart"/>
+      <w:r>
+        <w:rPr>
+          <w:rFonts w:ascii="Calibri" w:eastAsia="Calibri" w:hAnsi="Calibri" w:cs="Calibri"/>
+        </w:rPr>
+        <w:t>Matplotlib</w:t>
+      </w:r>
+      <w:proofErr w:type="spellEnd"/>
+      <w:r>
+        <w:rPr>
+          <w:rFonts w:ascii="Calibri" w:eastAsia="Calibri" w:hAnsi="Calibri" w:cs="Calibri"/>
+        </w:rPr>
+        <w:t xml:space="preserve"> utilizando el método </w:t>
+      </w:r>
+      <w:proofErr w:type="spellStart"/>
+      <w:r>
+        <w:rPr>
+          <w:rFonts w:ascii="Calibri" w:eastAsia="Calibri" w:hAnsi="Calibri" w:cs="Calibri"/>
+        </w:rPr>
+        <w:t>subplot</w:t>
+      </w:r>
+      <w:proofErr w:type="spellEnd"/>
+      <w:r>
+        <w:rPr>
+          <w:rFonts w:ascii="Calibri" w:eastAsia="Calibri" w:hAnsi="Calibri" w:cs="Calibri"/>
+        </w:rPr>
+        <w:t xml:space="preserve"> para mostrar varias gráficas en una misma figura?</w:t>
+      </w:r>
+    </w:p>
+    <w:p>
+      <w:pPr>
+        <w:numPr>
+          <w:ilvl w:val="0"/>
+          <w:numId w:val="2"/>
+        </w:numPr>
+        <w:spacing w:line="259" w:lineRule="auto"/>
+        <w:rPr>
+          <w:rFonts w:ascii="Calibri" w:eastAsia="Calibri" w:hAnsi="Calibri" w:cs="Calibri"/>
+        </w:rPr>
+      </w:pPr>
+      <w:r>
+        <w:rPr>
+          <w:rFonts w:ascii="Calibri" w:eastAsia="Calibri" w:hAnsi="Calibri" w:cs="Calibri"/>
+        </w:rPr>
+        <w:t xml:space="preserve">¿Cómo se puede encontrar el número de elementos distintos en un arreglo </w:t>
+      </w:r>
+      <w:proofErr w:type="spellStart"/>
+      <w:r>
+        <w:rPr>
+          <w:rFonts w:ascii="Calibri" w:eastAsia="Calibri" w:hAnsi="Calibri" w:cs="Calibri"/>
+        </w:rPr>
+        <w:t>NumPy</w:t>
+      </w:r>
+      <w:proofErr w:type="spellEnd"/>
+      <w:r>
+        <w:rPr>
+          <w:rFonts w:ascii="Calibri" w:eastAsia="Calibri" w:hAnsi="Calibri" w:cs="Calibri"/>
+        </w:rPr>
+        <w:t xml:space="preserve">? </w:t>
+      </w:r>
+    </w:p>
+    <w:p>
+      <w:pPr>
+        <w:numPr>
+          <w:ilvl w:val="0"/>
+          <w:numId w:val="2"/>
+        </w:numPr>
+        <w:spacing w:line="259" w:lineRule="auto"/>
+        <w:rPr>
+          <w:rFonts w:ascii="Calibri" w:eastAsia="Calibri" w:hAnsi="Calibri" w:cs="Calibri"/>
+        </w:rPr>
+      </w:pPr>
+      <w:r>
+        <w:rPr>
+          <w:rFonts w:ascii="Calibri" w:eastAsia="Calibri" w:hAnsi="Calibri" w:cs="Calibri"/>
+        </w:rPr>
+        <w:t xml:space="preserve">¿Cómo se puede calcular la integral de una función en </w:t>
+      </w:r>
+      <w:proofErr w:type="spellStart"/>
+      <w:r>
+        <w:rPr>
+          <w:rFonts w:ascii="Calibri" w:eastAsia="Calibri" w:hAnsi="Calibri" w:cs="Calibri"/>
+        </w:rPr>
+        <w:t>Sympy</w:t>
+      </w:r>
+      <w:proofErr w:type="spellEnd"/>
+      <w:r>
+        <w:rPr>
+          <w:rFonts w:ascii="Calibri" w:eastAsia="Calibri" w:hAnsi="Calibri" w:cs="Calibri"/>
+        </w:rPr>
+        <w:t xml:space="preserve">? </w:t>
+      </w:r>
+      <w:r>
+        <w:rPr>
+          <w:rFonts w:ascii="Calibri" w:hAnsi="Calibri" w:cs="Calibri"/>
+          <w:color w:val="000000"/>
+        </w:rPr>
+        <w:t>Realizar 3 ejemplos a mano (subir las fotos), adicionalmente utiliza Python para calcular las mismas integrales.</w:t>
+      </w:r>
+    </w:p>
+    <w:p>
+      <w:pPr>
+        <w:numPr>
+          <w:ilvl w:val="0"/>
+          <w:numId w:val="2"/>
+        </w:numPr>
+        <w:spacing w:line="259" w:lineRule="auto"/>
+        <w:rPr>
+          <w:rFonts w:ascii="Calibri" w:eastAsia="Calibri" w:hAnsi="Calibri" w:cs="Calibri"/>
+        </w:rPr>
+      </w:pPr>
+      <w:r>
+        <w:rPr>
+          <w:rFonts w:ascii="Calibri" w:eastAsia="Calibri" w:hAnsi="Calibri" w:cs="Calibri"/>
+        </w:rPr>
+        <w:t>¿Cómo se puede aplicar una función a</w:t>
+      </w:r>
+      <w:r>
+        <w:rPr>
+          <w:rFonts w:ascii="Calibri" w:eastAsia="Calibri" w:hAnsi="Calibri" w:cs="Calibri"/>
+        </w:rPr>
+        <w:t xml:space="preserve"> los valores de</w:t>
+      </w:r>
+      <w:r>
+        <w:rPr>
+          <w:rFonts w:ascii="Calibri" w:eastAsia="Calibri" w:hAnsi="Calibri" w:cs="Calibri"/>
+        </w:rPr>
+        <w:t xml:space="preserve"> una columna </w:t>
+      </w:r>
+      <w:r>
+        <w:rPr>
+          <w:rFonts w:ascii="Calibri" w:eastAsia="Calibri" w:hAnsi="Calibri" w:cs="Calibri"/>
+        </w:rPr>
+        <w:t xml:space="preserve">en </w:t>
+      </w:r>
+      <w:r>
+        <w:rPr>
+          <w:rFonts w:ascii="Calibri" w:eastAsia="Calibri" w:hAnsi="Calibri" w:cs="Calibri"/>
+        </w:rPr>
+        <w:t xml:space="preserve">un </w:t>
+      </w:r>
+      <w:proofErr w:type="spellStart"/>
+      <w:r>
+        <w:rPr>
+          <w:rFonts w:ascii="Calibri" w:eastAsia="Calibri" w:hAnsi="Calibri" w:cs="Calibri"/>
+        </w:rPr>
+        <w:t>DataFrame</w:t>
+      </w:r>
+      <w:proofErr w:type="spellEnd"/>
+      <w:r>
+        <w:rPr>
+          <w:rFonts w:ascii="Calibri" w:eastAsia="Calibri" w:hAnsi="Calibri" w:cs="Calibri"/>
+        </w:rPr>
+        <w:t xml:space="preserve"> de Pandas?</w:t>
+      </w:r>
+    </w:p>
+    <w:p>
+      <w:pPr>
+        <w:numPr>
+          <w:ilvl w:val="0"/>
+          <w:numId w:val="2"/>
+        </w:numPr>
+        <w:spacing w:line="259" w:lineRule="auto"/>
+        <w:rPr>
+          <w:rFonts w:ascii="Calibri" w:eastAsia="Calibri" w:hAnsi="Calibri" w:cs="Calibri"/>
+        </w:rPr>
+      </w:pPr>
+      <w:r>
+        <w:rPr>
+          <w:rFonts w:ascii="Calibri" w:eastAsia="Calibri" w:hAnsi="Calibri" w:cs="Calibri"/>
+        </w:rPr>
+        <w:t xml:space="preserve">¿Cómo se puede graficar una matriz </w:t>
+      </w:r>
+      <w:proofErr w:type="spellStart"/>
+      <w:r>
+        <w:rPr>
+          <w:rFonts w:ascii="Calibri" w:eastAsia="Calibri" w:hAnsi="Calibri" w:cs="Calibri"/>
+        </w:rPr>
+        <w:t>NumPy</w:t>
+      </w:r>
+      <w:proofErr w:type="spellEnd"/>
+      <w:r>
+        <w:rPr>
+          <w:rFonts w:ascii="Calibri" w:eastAsia="Calibri" w:hAnsi="Calibri" w:cs="Calibri"/>
+        </w:rPr>
+        <w:t xml:space="preserve"> utilizando la función </w:t>
+      </w:r>
+      <w:proofErr w:type="spellStart"/>
+      <w:r>
+        <w:rPr>
+          <w:rFonts w:ascii="Calibri" w:eastAsia="Calibri" w:hAnsi="Calibri" w:cs="Calibri"/>
+        </w:rPr>
+        <w:t>imshow</w:t>
+      </w:r>
+      <w:proofErr w:type="spellEnd"/>
+      <w:r>
+        <w:rPr>
+          <w:rFonts w:ascii="Calibri" w:eastAsia="Calibri" w:hAnsi="Calibri" w:cs="Calibri"/>
+        </w:rPr>
+        <w:t xml:space="preserve"> de </w:t>
+      </w:r>
+      <w:proofErr w:type="spellStart"/>
+      <w:r>
+        <w:rPr>
+          <w:rFonts w:ascii="Calibri" w:eastAsia="Calibri" w:hAnsi="Calibri" w:cs="Calibri"/>
+        </w:rPr>
+        <w:t>Matplotlib</w:t>
+      </w:r>
+      <w:proofErr w:type="spellEnd"/>
+      <w:r>
+        <w:rPr>
+          <w:rFonts w:ascii="Calibri" w:eastAsia="Calibri" w:hAnsi="Calibri" w:cs="Calibri"/>
+        </w:rPr>
+        <w:t>?</w:t>
+      </w:r>
+    </w:p>
+    <w:p>
+      <w:pPr>
+        <w:numPr>
+          <w:ilvl w:val="0"/>
+          <w:numId w:val="2"/>
+        </w:numPr>
+        <w:spacing w:line="259" w:lineRule="auto"/>
+        <w:rPr>
+          <w:rFonts w:ascii="Calibri" w:eastAsia="Calibri" w:hAnsi="Calibri" w:cs="Calibri"/>
+        </w:rPr>
+      </w:pPr>
+      <w:r>
+        <w:rPr>
+          <w:rFonts w:ascii="Calibri" w:eastAsia="Calibri" w:hAnsi="Calibri" w:cs="Calibri"/>
+        </w:rPr>
+        <w:t>¿Cómo se puede calcular el porcentaje de valores faltantes</w:t>
+      </w:r>
+      <w:r>
+        <w:rPr>
+          <w:rFonts w:ascii="Calibri" w:eastAsia="Calibri" w:hAnsi="Calibri" w:cs="Calibri"/>
+        </w:rPr>
+        <w:t xml:space="preserve"> (</w:t>
+      </w:r>
+      <w:proofErr w:type="spellStart"/>
+      <w:r>
+        <w:rPr>
+          <w:rFonts w:ascii="Calibri" w:eastAsia="Calibri" w:hAnsi="Calibri" w:cs="Calibri"/>
+        </w:rPr>
+        <w:t>NaN</w:t>
+      </w:r>
+      <w:proofErr w:type="spellEnd"/>
+      <w:r>
+        <w:rPr>
+          <w:rFonts w:ascii="Calibri" w:eastAsia="Calibri" w:hAnsi="Calibri" w:cs="Calibri"/>
+        </w:rPr>
+        <w:t>)</w:t>
+      </w:r>
+      <w:r>
+        <w:rPr>
+          <w:rFonts w:ascii="Calibri" w:eastAsia="Calibri" w:hAnsi="Calibri" w:cs="Calibri"/>
+        </w:rPr>
+        <w:t xml:space="preserve"> en un </w:t>
+      </w:r>
+      <w:proofErr w:type="spellStart"/>
+      <w:r>
+        <w:rPr>
+          <w:rFonts w:ascii="Calibri" w:eastAsia="Calibri" w:hAnsi="Calibri" w:cs="Calibri"/>
+        </w:rPr>
+        <w:t>DataFrame</w:t>
+      </w:r>
+      <w:proofErr w:type="spellEnd"/>
+      <w:r>
+        <w:rPr>
+          <w:rFonts w:ascii="Calibri" w:eastAsia="Calibri" w:hAnsi="Calibri" w:cs="Calibri"/>
+        </w:rPr>
+        <w:t xml:space="preserve"> de Pandas?</w:t>
+      </w:r>
+    </w:p>
+    <w:p>
+      <w:pPr>
+        <w:numPr>
+          <w:ilvl w:val="0"/>
+          <w:numId w:val="2"/>
+        </w:numPr>
+        <w:spacing w:line="259" w:lineRule="auto"/>
+        <w:rPr>
+          <w:rFonts w:ascii="Calibri" w:eastAsia="Calibri" w:hAnsi="Calibri" w:cs="Calibri"/>
+        </w:rPr>
+      </w:pPr>
+      <w:r>
+        <w:rPr>
+          <w:rFonts w:ascii="Calibri" w:hAnsi="Calibri" w:cs="Calibri"/>
+          <w:color w:val="000000"/>
+        </w:rPr>
+        <w:t xml:space="preserve">¿Qué función de Pandas me permite encontrar los valores estadísticos genéricos de un </w:t>
+      </w:r>
+      <w:proofErr w:type="spellStart"/>
+      <w:r>
+        <w:rPr>
+          <w:rFonts w:ascii="Calibri" w:hAnsi="Calibri" w:cs="Calibri"/>
+          <w:color w:val="000000"/>
+        </w:rPr>
+        <w:t>DataFrame</w:t>
+      </w:r>
+      <w:proofErr w:type="spellEnd"/>
+      <w:r>
+        <w:rPr>
+          <w:rFonts w:ascii="Calibri" w:hAnsi="Calibri" w:cs="Calibri"/>
+          <w:color w:val="000000"/>
+        </w:rPr>
+        <w:t>?</w:t>
+      </w:r>
+    </w:p>
+    <w:p>
+      <w:pPr>
+        <w:numPr>
+          <w:ilvl w:val="0"/>
+          <w:numId w:val="2"/>
+        </w:numPr>
+        <w:spacing w:line="259" w:lineRule="auto"/>
+        <w:rPr>
+          <w:rFonts w:ascii="Calibri" w:eastAsia="Calibri" w:hAnsi="Calibri" w:cs="Calibri"/>
+        </w:rPr>
+      </w:pPr>
+      <w:r>
+        <w:rPr>
+          <w:rFonts w:ascii="Calibri" w:hAnsi="Calibri" w:cs="Calibri"/>
+          <w:color w:val="000000"/>
+        </w:rPr>
+        <w:t xml:space="preserve">¿Cómo se puede generar un arreglo </w:t>
+      </w:r>
+      <w:proofErr w:type="spellStart"/>
+      <w:r>
+        <w:rPr>
+          <w:rFonts w:ascii="Calibri" w:hAnsi="Calibri" w:cs="Calibri"/>
+          <w:color w:val="000000"/>
+        </w:rPr>
+        <w:t>NumPy</w:t>
+      </w:r>
+      <w:proofErr w:type="spellEnd"/>
+      <w:r>
+        <w:rPr>
+          <w:rFonts w:ascii="Calibri" w:hAnsi="Calibri" w:cs="Calibri"/>
+          <w:color w:val="000000"/>
+        </w:rPr>
+        <w:t xml:space="preserve"> aleatorio que siga una distribución exponencial con un valor lambda de 0.</w:t>
+      </w:r>
+      <w:r>
+        <w:rPr>
+          <w:rFonts w:ascii="Calibri" w:hAnsi="Calibri" w:cs="Calibri"/>
+          <w:color w:val="000000"/>
+        </w:rPr>
+        <w:t>2?</w:t>
+      </w:r>
+    </w:p>
+    <w:p>
+      <w:pPr>
+        <w:numPr>
+          <w:ilvl w:val="0"/>
+          <w:numId w:val="2"/>
+        </w:numPr>
+        <w:spacing w:line="259" w:lineRule="auto"/>
+        <w:rPr>
+          <w:rFonts w:ascii="Calibri" w:eastAsia="Calibri" w:hAnsi="Calibri" w:cs="Calibri"/>
+        </w:rPr>
+      </w:pPr>
+      <w:r>
+        <w:rPr>
+          <w:rFonts w:ascii="Calibri" w:eastAsia="Calibri" w:hAnsi="Calibri" w:cs="Calibri"/>
+        </w:rPr>
+        <w:t>E</w:t>
+      </w:r>
+      <w:r>
+        <w:rPr>
+          <w:rFonts w:ascii="Calibri" w:eastAsia="Calibri" w:hAnsi="Calibri" w:cs="Calibri"/>
+        </w:rPr>
+        <w:t>nc</w:t>
+      </w:r>
+      <w:r>
+        <w:rPr>
+          <w:rFonts w:ascii="Calibri" w:eastAsia="Calibri" w:hAnsi="Calibri" w:cs="Calibri"/>
+        </w:rPr>
+        <w:t>ierre</w:t>
+      </w:r>
+      <w:r>
+        <w:rPr>
+          <w:rFonts w:ascii="Calibri" w:eastAsia="Calibri" w:hAnsi="Calibri" w:cs="Calibri"/>
+        </w:rPr>
+        <w:t xml:space="preserve"> la imagen</w:t>
+      </w:r>
+      <w:r>
+        <w:rPr>
+          <w:rFonts w:ascii="Calibri" w:eastAsia="Calibri" w:hAnsi="Calibri" w:cs="Calibri"/>
+        </w:rPr>
+        <w:t xml:space="preserve">/figura </w:t>
+      </w:r>
+      <w:hyperlink r:id="rId7" w:history="1">
+        <w:r>
+          <w:rPr>
+            <w:rStyle w:val="Hipervnculo"/>
+            <w:rFonts w:ascii="Calibri" w:eastAsia="Calibri" w:hAnsi="Calibri" w:cs="Calibri"/>
+            <w:b/>
+          </w:rPr>
+          <w:t>mesa</w:t>
+        </w:r>
+      </w:hyperlink>
+      <w:r>
+        <w:rPr>
+          <w:rFonts w:ascii="Calibri" w:eastAsia="Calibri" w:hAnsi="Calibri" w:cs="Calibri"/>
           <w:b/>
-          <w:i/>
-        </w:rPr>
-        <w:t>Repaso de Python y C para ingeniería</w:t>
-      </w:r>
-    </w:p>
-    <w:p>
-      <w:pPr>
-        <w:spacing w:after="160" w:line="259" w:lineRule="auto"/>
-        <w:rPr>
-          <w:rFonts w:ascii="Calibri" w:eastAsia="Calibri" w:hAnsi="Calibri" w:cs="Calibri"/>
-        </w:rPr>
-      </w:pPr>
-    </w:p>
-    <w:p>
-      <w:pPr>
-        <w:spacing w:after="160" w:line="259" w:lineRule="auto"/>
-        <w:rPr>
-          <w:rFonts w:ascii="Calibri" w:eastAsia="Calibri" w:hAnsi="Calibri" w:cs="Calibri"/>
-        </w:rPr>
-      </w:pPr>
-    </w:p>
-    <w:p>
-      <w:pPr>
-        <w:spacing w:after="160" w:line="259" w:lineRule="auto"/>
-        <w:rPr>
-          <w:rFonts w:ascii="Calibri" w:eastAsia="Calibri" w:hAnsi="Calibri" w:cs="Calibri"/>
-        </w:rPr>
-      </w:pPr>
-      <w:r>
-        <w:rPr>
-          <w:rFonts w:ascii="Calibri" w:eastAsia="Calibri" w:hAnsi="Calibri" w:cs="Calibri"/>
-        </w:rPr>
-        <w:t xml:space="preserve">Contestar y/o programar las siguientes preguntas, utilizando programación en Python con librerías como </w:t>
-      </w:r>
-      <w:proofErr w:type="spellStart"/>
-      <w:r>
-        <w:rPr>
-          <w:rFonts w:ascii="Calibri" w:eastAsia="Calibri" w:hAnsi="Calibri" w:cs="Calibri"/>
-        </w:rPr>
-        <w:t>NumPy</w:t>
-      </w:r>
-      <w:proofErr w:type="spellEnd"/>
-      <w:r>
-        <w:rPr>
-          <w:rFonts w:ascii="Calibri" w:eastAsia="Calibri" w:hAnsi="Calibri" w:cs="Calibri"/>
-        </w:rPr>
-        <w:t xml:space="preserve">, </w:t>
-      </w:r>
-      <w:proofErr w:type="spellStart"/>
-      <w:r>
-        <w:rPr>
-          <w:rFonts w:ascii="Calibri" w:eastAsia="Calibri" w:hAnsi="Calibri" w:cs="Calibri"/>
-        </w:rPr>
-        <w:t>SymPy</w:t>
-      </w:r>
-      <w:proofErr w:type="spellEnd"/>
-      <w:r>
-        <w:rPr>
-          <w:rFonts w:ascii="Calibri" w:eastAsia="Calibri" w:hAnsi="Calibri" w:cs="Calibri"/>
-        </w:rPr>
-        <w:t xml:space="preserve">, Pandas, </w:t>
-      </w:r>
-      <w:proofErr w:type="spellStart"/>
-      <w:r>
-        <w:rPr>
-          <w:rFonts w:ascii="Calibri" w:eastAsia="Calibri" w:hAnsi="Calibri" w:cs="Calibri"/>
-        </w:rPr>
-        <w:t>Matplotlib</w:t>
-      </w:r>
-      <w:proofErr w:type="spellEnd"/>
-      <w:r>
-        <w:rPr>
-          <w:rFonts w:ascii="Calibri" w:eastAsia="Calibri" w:hAnsi="Calibri" w:cs="Calibri"/>
-        </w:rPr>
-        <w:t xml:space="preserve">, entre otras. </w:t>
-      </w:r>
-      <w:bookmarkStart w:id="0" w:name="_GoBack"/>
-      <w:bookmarkEnd w:id="0"/>
-    </w:p>
-    <w:p>
-      <w:pPr>
-        <w:spacing w:after="160" w:line="259" w:lineRule="auto"/>
-        <w:rPr>
-          <w:rFonts w:ascii="Calibri" w:eastAsia="Calibri" w:hAnsi="Calibri" w:cs="Calibri"/>
-        </w:rPr>
-      </w:pPr>
-      <w:r>
-        <w:rPr>
-          <w:rFonts w:ascii="Calibri" w:eastAsia="Calibri" w:hAnsi="Calibri" w:cs="Calibri"/>
         </w:rPr>
         <w:t xml:space="preserve"> </w:t>
       </w:r>
+      <w:r>
+        <w:rPr>
+          <w:rFonts w:ascii="Calibri" w:eastAsia="Calibri" w:hAnsi="Calibri" w:cs="Calibri"/>
+        </w:rPr>
+        <w:t>en un círculo</w:t>
+      </w:r>
+      <w:r>
+        <w:rPr>
+          <w:rFonts w:ascii="Calibri" w:eastAsia="Calibri" w:hAnsi="Calibri" w:cs="Calibri"/>
+        </w:rPr>
+        <w:t>,</w:t>
+      </w:r>
+      <w:r>
+        <w:rPr>
+          <w:rFonts w:ascii="Calibri" w:eastAsia="Calibri" w:hAnsi="Calibri" w:cs="Calibri"/>
+        </w:rPr>
+        <w:t xml:space="preserve"> la parte externa de</w:t>
+      </w:r>
+      <w:r>
+        <w:rPr>
+          <w:rFonts w:ascii="Calibri" w:eastAsia="Calibri" w:hAnsi="Calibri" w:cs="Calibri"/>
+        </w:rPr>
+        <w:t>l círculo debe quedar de</w:t>
+      </w:r>
+      <w:r>
+        <w:rPr>
+          <w:rFonts w:ascii="Calibri" w:eastAsia="Calibri" w:hAnsi="Calibri" w:cs="Calibri"/>
+        </w:rPr>
+        <w:t xml:space="preserve"> color </w:t>
+      </w:r>
+      <w:r>
+        <w:rPr>
+          <w:rFonts w:ascii="Calibri" w:eastAsia="Calibri" w:hAnsi="Calibri" w:cs="Calibri"/>
+        </w:rPr>
+        <w:t>rojo.</w:t>
+      </w:r>
     </w:p>
     <w:p>
       <w:pPr>
@@ -213,485 +826,97 @@
       </w:pPr>
       <w:r>
         <w:rPr>
-          <w:rFonts w:ascii="Calibri" w:eastAsia="Calibri" w:hAnsi="Calibri" w:cs="Calibri"/>
-        </w:rPr>
-        <w:t xml:space="preserve">Dado un arreglo </w:t>
-      </w:r>
-      <w:proofErr w:type="spellStart"/>
-      <w:r>
-        <w:rPr>
-          <w:rFonts w:ascii="Calibri" w:eastAsia="Calibri" w:hAnsi="Calibri" w:cs="Calibri"/>
-        </w:rPr>
-        <w:t>NumPy</w:t>
-      </w:r>
-      <w:proofErr w:type="spellEnd"/>
-      <w:r>
-        <w:rPr>
-          <w:rFonts w:ascii="Calibri" w:eastAsia="Calibri" w:hAnsi="Calibri" w:cs="Calibri"/>
-        </w:rPr>
-        <w:t xml:space="preserve"> de dos dimensiones, ¿cómo se calcula la suma de las filas y columnas? </w:t>
-      </w:r>
-    </w:p>
-    <w:p>
-      <w:pPr>
-        <w:numPr>
-          <w:ilvl w:val="0"/>
-          <w:numId w:val="2"/>
-        </w:numPr>
-        <w:spacing w:line="259" w:lineRule="auto"/>
-        <w:rPr>
-          <w:rFonts w:ascii="Calibri" w:eastAsia="Calibri" w:hAnsi="Calibri" w:cs="Calibri"/>
-        </w:rPr>
-      </w:pPr>
-      <w:r>
-        <w:rPr>
-          <w:rFonts w:ascii="Calibri" w:eastAsia="Calibri" w:hAnsi="Calibri" w:cs="Calibri"/>
-        </w:rPr>
-        <w:t>¿Cómo se p</w:t>
-      </w:r>
-      <w:r>
-        <w:rPr>
-          <w:rFonts w:ascii="Calibri" w:eastAsia="Calibri" w:hAnsi="Calibri" w:cs="Calibri"/>
-        </w:rPr>
-        <w:t xml:space="preserve">uede crear una función en </w:t>
-      </w:r>
-      <w:proofErr w:type="spellStart"/>
-      <w:r>
-        <w:rPr>
-          <w:rFonts w:ascii="Calibri" w:eastAsia="Calibri" w:hAnsi="Calibri" w:cs="Calibri"/>
-        </w:rPr>
-        <w:t>Sympy</w:t>
-      </w:r>
-      <w:proofErr w:type="spellEnd"/>
-      <w:r>
-        <w:rPr>
-          <w:rFonts w:ascii="Calibri" w:eastAsia="Calibri" w:hAnsi="Calibri" w:cs="Calibri"/>
-        </w:rPr>
-        <w:t xml:space="preserve"> que calcule la derivada de una función simbólica?</w:t>
-      </w:r>
-    </w:p>
-    <w:p>
-      <w:pPr>
-        <w:numPr>
-          <w:ilvl w:val="0"/>
-          <w:numId w:val="2"/>
-        </w:numPr>
-        <w:spacing w:line="259" w:lineRule="auto"/>
-        <w:rPr>
-          <w:rFonts w:ascii="Calibri" w:eastAsia="Calibri" w:hAnsi="Calibri" w:cs="Calibri"/>
-        </w:rPr>
-      </w:pPr>
-      <w:r>
-        <w:rPr>
-          <w:rFonts w:ascii="Calibri" w:eastAsia="Calibri" w:hAnsi="Calibri" w:cs="Calibri"/>
-        </w:rPr>
-        <w:t xml:space="preserve">¿Cómo se pueden unir dos </w:t>
-      </w:r>
-      <w:proofErr w:type="spellStart"/>
-      <w:r>
-        <w:rPr>
-          <w:rFonts w:ascii="Calibri" w:eastAsia="Calibri" w:hAnsi="Calibri" w:cs="Calibri"/>
-        </w:rPr>
-        <w:t>DataFrames</w:t>
-      </w:r>
-      <w:proofErr w:type="spellEnd"/>
-      <w:r>
-        <w:rPr>
-          <w:rFonts w:ascii="Calibri" w:eastAsia="Calibri" w:hAnsi="Calibri" w:cs="Calibri"/>
-        </w:rPr>
-        <w:t xml:space="preserve"> en Pandas utilizando una columna común? (</w:t>
-      </w:r>
-      <w:proofErr w:type="spellStart"/>
-      <w:r>
-        <w:rPr>
-          <w:rFonts w:ascii="Calibri" w:eastAsia="Calibri" w:hAnsi="Calibri" w:cs="Calibri"/>
-        </w:rPr>
-        <w:t>merge</w:t>
-      </w:r>
-      <w:proofErr w:type="spellEnd"/>
-      <w:r>
-        <w:rPr>
-          <w:rFonts w:ascii="Calibri" w:eastAsia="Calibri" w:hAnsi="Calibri" w:cs="Calibri"/>
-        </w:rPr>
-        <w:t>)</w:t>
-      </w:r>
-    </w:p>
-    <w:p>
-      <w:pPr>
-        <w:numPr>
-          <w:ilvl w:val="0"/>
-          <w:numId w:val="2"/>
-        </w:numPr>
-        <w:spacing w:line="259" w:lineRule="auto"/>
-        <w:rPr>
-          <w:rFonts w:ascii="Calibri" w:eastAsia="Calibri" w:hAnsi="Calibri" w:cs="Calibri"/>
-        </w:rPr>
-      </w:pPr>
-      <w:r>
-        <w:rPr>
-          <w:rFonts w:ascii="Calibri" w:eastAsia="Calibri" w:hAnsi="Calibri" w:cs="Calibri"/>
-        </w:rPr>
-        <w:t xml:space="preserve">¿Cómo se puede graficar una función en </w:t>
-      </w:r>
-      <w:proofErr w:type="spellStart"/>
-      <w:r>
-        <w:rPr>
-          <w:rFonts w:ascii="Calibri" w:eastAsia="Calibri" w:hAnsi="Calibri" w:cs="Calibri"/>
-        </w:rPr>
-        <w:t>Matplotlib</w:t>
-      </w:r>
-      <w:proofErr w:type="spellEnd"/>
-      <w:r>
-        <w:rPr>
-          <w:rFonts w:ascii="Calibri" w:eastAsia="Calibri" w:hAnsi="Calibri" w:cs="Calibri"/>
-        </w:rPr>
-        <w:t xml:space="preserve"> utilizando el método </w:t>
-      </w:r>
-      <w:proofErr w:type="spellStart"/>
-      <w:r>
-        <w:rPr>
-          <w:rFonts w:ascii="Calibri" w:eastAsia="Calibri" w:hAnsi="Calibri" w:cs="Calibri"/>
-        </w:rPr>
-        <w:t>subplot</w:t>
-      </w:r>
-      <w:proofErr w:type="spellEnd"/>
-      <w:r>
-        <w:rPr>
-          <w:rFonts w:ascii="Calibri" w:eastAsia="Calibri" w:hAnsi="Calibri" w:cs="Calibri"/>
-        </w:rPr>
-        <w:t xml:space="preserve"> para mostra</w:t>
-      </w:r>
-      <w:r>
-        <w:rPr>
-          <w:rFonts w:ascii="Calibri" w:eastAsia="Calibri" w:hAnsi="Calibri" w:cs="Calibri"/>
-        </w:rPr>
-        <w:t>r varias gráficas en una misma figura?</w:t>
-      </w:r>
-    </w:p>
-    <w:p>
-      <w:pPr>
-        <w:numPr>
-          <w:ilvl w:val="0"/>
-          <w:numId w:val="2"/>
-        </w:numPr>
-        <w:spacing w:line="259" w:lineRule="auto"/>
-        <w:rPr>
-          <w:rFonts w:ascii="Calibri" w:eastAsia="Calibri" w:hAnsi="Calibri" w:cs="Calibri"/>
-        </w:rPr>
-      </w:pPr>
-      <w:r>
-        <w:rPr>
-          <w:rFonts w:ascii="Calibri" w:eastAsia="Calibri" w:hAnsi="Calibri" w:cs="Calibri"/>
-        </w:rPr>
-        <w:t xml:space="preserve">¿Cómo se puede encontrar el número de elementos distintos en un arreglo </w:t>
-      </w:r>
-      <w:proofErr w:type="spellStart"/>
-      <w:r>
-        <w:rPr>
-          <w:rFonts w:ascii="Calibri" w:eastAsia="Calibri" w:hAnsi="Calibri" w:cs="Calibri"/>
-        </w:rPr>
-        <w:t>NumPy</w:t>
-      </w:r>
-      <w:proofErr w:type="spellEnd"/>
-      <w:r>
-        <w:rPr>
-          <w:rFonts w:ascii="Calibri" w:eastAsia="Calibri" w:hAnsi="Calibri" w:cs="Calibri"/>
-        </w:rPr>
-        <w:t xml:space="preserve">? </w:t>
-      </w:r>
-    </w:p>
-    <w:p>
-      <w:pPr>
-        <w:numPr>
-          <w:ilvl w:val="0"/>
-          <w:numId w:val="2"/>
-        </w:numPr>
-        <w:spacing w:line="259" w:lineRule="auto"/>
-        <w:rPr>
-          <w:rFonts w:ascii="Calibri" w:eastAsia="Calibri" w:hAnsi="Calibri" w:cs="Calibri"/>
-        </w:rPr>
-      </w:pPr>
-      <w:r>
-        <w:rPr>
-          <w:rFonts w:ascii="Calibri" w:eastAsia="Calibri" w:hAnsi="Calibri" w:cs="Calibri"/>
-        </w:rPr>
-        <w:t xml:space="preserve">¿Cómo se puede calcular la integral de una función en </w:t>
-      </w:r>
-      <w:proofErr w:type="spellStart"/>
-      <w:r>
-        <w:rPr>
-          <w:rFonts w:ascii="Calibri" w:eastAsia="Calibri" w:hAnsi="Calibri" w:cs="Calibri"/>
-        </w:rPr>
-        <w:t>Sympy</w:t>
-      </w:r>
-      <w:proofErr w:type="spellEnd"/>
-      <w:r>
-        <w:rPr>
-          <w:rFonts w:ascii="Calibri" w:eastAsia="Calibri" w:hAnsi="Calibri" w:cs="Calibri"/>
-        </w:rPr>
-        <w:t>? (Realizar 3 ejemplos a mano “subir las fotos” y utilizando la programación e</w:t>
-      </w:r>
-      <w:r>
-        <w:rPr>
-          <w:rFonts w:ascii="Calibri" w:eastAsia="Calibri" w:hAnsi="Calibri" w:cs="Calibri"/>
-        </w:rPr>
-        <w:t>n Python)</w:t>
-      </w:r>
-    </w:p>
-    <w:p>
-      <w:pPr>
-        <w:numPr>
-          <w:ilvl w:val="0"/>
-          <w:numId w:val="2"/>
-        </w:numPr>
-        <w:spacing w:line="259" w:lineRule="auto"/>
-        <w:rPr>
-          <w:rFonts w:ascii="Calibri" w:eastAsia="Calibri" w:hAnsi="Calibri" w:cs="Calibri"/>
-        </w:rPr>
-      </w:pPr>
-      <w:r>
-        <w:rPr>
-          <w:rFonts w:ascii="Calibri" w:eastAsia="Calibri" w:hAnsi="Calibri" w:cs="Calibri"/>
-        </w:rPr>
-        <w:t xml:space="preserve">¿Cómo se puede aplicar una función a una columna de un </w:t>
-      </w:r>
-      <w:proofErr w:type="spellStart"/>
-      <w:r>
-        <w:rPr>
-          <w:rFonts w:ascii="Calibri" w:eastAsia="Calibri" w:hAnsi="Calibri" w:cs="Calibri"/>
-        </w:rPr>
-        <w:t>DataFrame</w:t>
-      </w:r>
-      <w:proofErr w:type="spellEnd"/>
-      <w:r>
-        <w:rPr>
-          <w:rFonts w:ascii="Calibri" w:eastAsia="Calibri" w:hAnsi="Calibri" w:cs="Calibri"/>
-        </w:rPr>
-        <w:t xml:space="preserve"> de Pandas?</w:t>
-      </w:r>
-    </w:p>
-    <w:p>
-      <w:pPr>
-        <w:numPr>
-          <w:ilvl w:val="0"/>
-          <w:numId w:val="2"/>
-        </w:numPr>
-        <w:spacing w:line="259" w:lineRule="auto"/>
-        <w:rPr>
-          <w:rFonts w:ascii="Calibri" w:eastAsia="Calibri" w:hAnsi="Calibri" w:cs="Calibri"/>
-        </w:rPr>
-      </w:pPr>
-      <w:r>
-        <w:rPr>
-          <w:rFonts w:ascii="Calibri" w:eastAsia="Calibri" w:hAnsi="Calibri" w:cs="Calibri"/>
-        </w:rPr>
-        <w:t xml:space="preserve">¿Cómo se puede graficar una matriz </w:t>
-      </w:r>
-      <w:proofErr w:type="spellStart"/>
-      <w:r>
-        <w:rPr>
-          <w:rFonts w:ascii="Calibri" w:eastAsia="Calibri" w:hAnsi="Calibri" w:cs="Calibri"/>
-        </w:rPr>
-        <w:t>NumPy</w:t>
-      </w:r>
-      <w:proofErr w:type="spellEnd"/>
-      <w:r>
-        <w:rPr>
-          <w:rFonts w:ascii="Calibri" w:eastAsia="Calibri" w:hAnsi="Calibri" w:cs="Calibri"/>
-        </w:rPr>
-        <w:t xml:space="preserve"> utilizando la función </w:t>
-      </w:r>
-      <w:proofErr w:type="spellStart"/>
-      <w:r>
-        <w:rPr>
-          <w:rFonts w:ascii="Calibri" w:eastAsia="Calibri" w:hAnsi="Calibri" w:cs="Calibri"/>
-        </w:rPr>
-        <w:t>imshow</w:t>
-      </w:r>
-      <w:proofErr w:type="spellEnd"/>
-      <w:r>
-        <w:rPr>
-          <w:rFonts w:ascii="Calibri" w:eastAsia="Calibri" w:hAnsi="Calibri" w:cs="Calibri"/>
-        </w:rPr>
-        <w:t xml:space="preserve"> de </w:t>
-      </w:r>
-      <w:proofErr w:type="spellStart"/>
-      <w:r>
-        <w:rPr>
-          <w:rFonts w:ascii="Calibri" w:eastAsia="Calibri" w:hAnsi="Calibri" w:cs="Calibri"/>
-        </w:rPr>
-        <w:t>Matplotlib</w:t>
-      </w:r>
-      <w:proofErr w:type="spellEnd"/>
-      <w:r>
-        <w:rPr>
-          <w:rFonts w:ascii="Calibri" w:eastAsia="Calibri" w:hAnsi="Calibri" w:cs="Calibri"/>
-        </w:rPr>
-        <w:t>?</w:t>
-      </w:r>
-    </w:p>
-    <w:p>
-      <w:pPr>
-        <w:numPr>
-          <w:ilvl w:val="0"/>
-          <w:numId w:val="2"/>
-        </w:numPr>
-        <w:spacing w:line="259" w:lineRule="auto"/>
-        <w:rPr>
-          <w:rFonts w:ascii="Calibri" w:eastAsia="Calibri" w:hAnsi="Calibri" w:cs="Calibri"/>
-        </w:rPr>
-      </w:pPr>
-      <w:r>
-        <w:rPr>
-          <w:rFonts w:ascii="Calibri" w:eastAsia="Calibri" w:hAnsi="Calibri" w:cs="Calibri"/>
-        </w:rPr>
-        <w:t xml:space="preserve">¿Cómo se puede calcular el porcentaje de valores faltantes en un </w:t>
-      </w:r>
-      <w:proofErr w:type="spellStart"/>
-      <w:r>
-        <w:rPr>
-          <w:rFonts w:ascii="Calibri" w:eastAsia="Calibri" w:hAnsi="Calibri" w:cs="Calibri"/>
-        </w:rPr>
-        <w:t>DataFrame</w:t>
-      </w:r>
-      <w:proofErr w:type="spellEnd"/>
-      <w:r>
-        <w:rPr>
-          <w:rFonts w:ascii="Calibri" w:eastAsia="Calibri" w:hAnsi="Calibri" w:cs="Calibri"/>
-        </w:rPr>
-        <w:t xml:space="preserve"> de Pandas?</w:t>
-      </w:r>
-    </w:p>
-    <w:p>
-      <w:pPr>
-        <w:numPr>
-          <w:ilvl w:val="0"/>
-          <w:numId w:val="2"/>
-        </w:numPr>
-        <w:spacing w:line="259" w:lineRule="auto"/>
-        <w:rPr>
-          <w:rFonts w:ascii="Calibri" w:eastAsia="Calibri" w:hAnsi="Calibri" w:cs="Calibri"/>
-        </w:rPr>
-      </w:pPr>
-      <w:r>
-        <w:rPr>
-          <w:rFonts w:ascii="Calibri" w:eastAsia="Calibri" w:hAnsi="Calibri" w:cs="Calibri"/>
-        </w:rPr>
-        <w:t xml:space="preserve">¿Cómo se puede generar un arreglo </w:t>
-      </w:r>
-      <w:proofErr w:type="spellStart"/>
-      <w:r>
-        <w:rPr>
-          <w:rFonts w:ascii="Calibri" w:eastAsia="Calibri" w:hAnsi="Calibri" w:cs="Calibri"/>
-        </w:rPr>
-        <w:t>NumPy</w:t>
-      </w:r>
-      <w:proofErr w:type="spellEnd"/>
-      <w:r>
-        <w:rPr>
-          <w:rFonts w:ascii="Calibri" w:eastAsia="Calibri" w:hAnsi="Calibri" w:cs="Calibri"/>
-        </w:rPr>
-        <w:t xml:space="preserve"> aleatorio que siga una distribución normal? </w:t>
-      </w:r>
-    </w:p>
-    <w:p>
-      <w:pPr>
-        <w:numPr>
-          <w:ilvl w:val="0"/>
-          <w:numId w:val="2"/>
-        </w:numPr>
-        <w:spacing w:line="259" w:lineRule="auto"/>
-        <w:rPr>
-          <w:rFonts w:ascii="Calibri" w:eastAsia="Calibri" w:hAnsi="Calibri" w:cs="Calibri"/>
-        </w:rPr>
-      </w:pPr>
-      <w:r>
-        <w:rPr>
-          <w:rFonts w:ascii="Calibri" w:eastAsia="Calibri" w:hAnsi="Calibri" w:cs="Calibri"/>
-        </w:rPr>
-        <w:t xml:space="preserve">En la figura </w:t>
-      </w:r>
-      <w:r>
-        <w:rPr>
-          <w:rFonts w:ascii="Calibri" w:eastAsia="Calibri" w:hAnsi="Calibri" w:cs="Calibri"/>
-          <w:b/>
-        </w:rPr>
-        <w:t>mesa</w:t>
-      </w:r>
-      <w:r>
-        <w:rPr>
-          <w:rFonts w:ascii="Calibri" w:eastAsia="Calibri" w:hAnsi="Calibri" w:cs="Calibri"/>
-        </w:rPr>
-        <w:t xml:space="preserve"> deje encerrada la imagen en un círculo y la parte externa de color negro</w:t>
-      </w:r>
-    </w:p>
-    <w:p>
-      <w:pPr>
-        <w:numPr>
-          <w:ilvl w:val="0"/>
-          <w:numId w:val="2"/>
-        </w:numPr>
-        <w:spacing w:line="259" w:lineRule="auto"/>
-        <w:rPr>
-          <w:rFonts w:ascii="Calibri" w:eastAsia="Calibri" w:hAnsi="Calibri" w:cs="Calibri"/>
-        </w:rPr>
-      </w:pPr>
-      <w:r>
-        <w:rPr>
-          <w:rFonts w:ascii="Calibri" w:eastAsia="Calibri" w:hAnsi="Calibri" w:cs="Calibri"/>
-        </w:rPr>
-        <w:t>Definir los siguientes vectores y matrices en Python y resolver:</w:t>
-      </w:r>
-    </w:p>
-    <w:p>
-      <w:pPr>
-        <w:spacing w:line="259" w:lineRule="auto"/>
-        <w:ind w:left="1440"/>
-        <w:jc w:val="center"/>
-        <w:rPr>
-          <w:rFonts w:ascii="Calibri" w:eastAsia="Calibri" w:hAnsi="Calibri" w:cs="Calibri"/>
-        </w:rPr>
-      </w:pPr>
-      <w:r>
-        <w:rPr>
-          <w:rFonts w:ascii="Calibri" w:eastAsia="Calibri" w:hAnsi="Calibri" w:cs="Calibri"/>
+          <w:rFonts w:ascii="Calibri" w:hAnsi="Calibri" w:cs="Calibri"/>
           <w:noProof/>
-        </w:rPr>
+          <w:color w:val="000000"/>
+        </w:rPr>
+        <w:lastRenderedPageBreak/>
         <w:drawing>
-          <wp:inline distT="114300" distB="114300" distL="114300" distR="114300">
-            <wp:extent cx="1204913" cy="2145332"/>
+          <wp:anchor distT="0" distB="0" distL="114300" distR="114300" simplePos="0" relativeHeight="251658240" behindDoc="0" locked="0" layoutInCell="1" allowOverlap="1" wp14:anchorId="1E43A5AA" wp14:editId="2A26139E">
+            <wp:simplePos x="0" y="0"/>
+            <wp:positionH relativeFrom="column">
+              <wp:posOffset>2143125</wp:posOffset>
+            </wp:positionH>
+            <wp:positionV relativeFrom="paragraph">
+              <wp:posOffset>213995</wp:posOffset>
+            </wp:positionV>
+            <wp:extent cx="1571625" cy="2879725"/>
             <wp:effectExtent l="0" t="0" r="0" b="0"/>
-            <wp:docPr id="2" name="image2.png"/>
-            <wp:cNvGraphicFramePr/>
+            <wp:wrapTopAndBottom/>
+            <wp:docPr id="1402227996" name="Imagen 2"/>
+            <wp:cNvGraphicFramePr>
+              <a:graphicFrameLocks xmlns:a="http://schemas.openxmlformats.org/drawingml/2006/main" noChangeAspect="1"/>
+            </wp:cNvGraphicFramePr>
             <a:graphic xmlns:a="http://schemas.openxmlformats.org/drawingml/2006/main">
               <a:graphicData uri="http://schemas.openxmlformats.org/drawingml/2006/picture">
                 <pic:pic xmlns:pic="http://schemas.openxmlformats.org/drawingml/2006/picture">
                   <pic:nvPicPr>
-                    <pic:cNvPr id="0" name="image2.png"/>
-                    <pic:cNvPicPr preferRelativeResize="0"/>
+                    <pic:cNvPr id="0" name="Picture 2"/>
+                    <pic:cNvPicPr>
+                      <a:picLocks noChangeAspect="1" noChangeArrowheads="1"/>
+                    </pic:cNvPicPr>
                   </pic:nvPicPr>
-                  <pic:blipFill>
-                    <a:blip r:embed="rId7"/>
-                    <a:srcRect/>
-                    <a:stretch>
-                      <a:fillRect/>
-                    </a:stretch>
+                  <pic:blipFill rotWithShape="1">
+                    <a:blip r:embed="rId8" cstate="print">
+                      <a:extLst>
+                        <a:ext uri="{28A0092B-C50C-407E-A947-70E740481C1C}">
+                          <a14:useLocalDpi xmlns:a14="http://schemas.microsoft.com/office/drawing/2010/main" val="0"/>
+                        </a:ext>
+                      </a:extLst>
+                    </a:blip>
+                    <a:srcRect r="53832"/>
+                    <a:stretch/>
                   </pic:blipFill>
-                  <pic:spPr>
+                  <pic:spPr bwMode="auto">
                     <a:xfrm>
                       <a:off x="0" y="0"/>
-                      <a:ext cx="1204913" cy="2145332"/>
+                      <a:ext cx="1571625" cy="2879725"/>
                     </a:xfrm>
                     <a:prstGeom prst="rect">
                       <a:avLst/>
                     </a:prstGeom>
-                    <a:ln/>
+                    <a:noFill/>
+                    <a:ln>
+                      <a:noFill/>
+                    </a:ln>
+                    <a:extLst>
+                      <a:ext uri="{53640926-AAD7-44D8-BBD7-CCE9431645EC}">
+                        <a14:shadowObscured xmlns:a14="http://schemas.microsoft.com/office/drawing/2010/main"/>
+                      </a:ext>
+                    </a:extLst>
                   </pic:spPr>
                 </pic:pic>
               </a:graphicData>
             </a:graphic>
-          </wp:inline>
+            <wp14:sizeRelH relativeFrom="margin">
+              <wp14:pctWidth>0</wp14:pctWidth>
+            </wp14:sizeRelH>
+            <wp14:sizeRelV relativeFrom="margin">
+              <wp14:pctHeight>0</wp14:pctHeight>
+            </wp14:sizeRelV>
+          </wp:anchor>
         </w:drawing>
+      </w:r>
+      <w:r>
+        <w:rPr>
+          <w:rFonts w:ascii="Calibri" w:hAnsi="Calibri" w:cs="Calibri"/>
+          <w:color w:val="000000"/>
+        </w:rPr>
+        <w:t xml:space="preserve">Defina los siguientes vectores y matrices en Python y resuelva las </w:t>
+      </w:r>
+      <w:r>
+        <w:rPr>
+          <w:rFonts w:ascii="Calibri" w:hAnsi="Calibri" w:cs="Calibri"/>
+          <w:color w:val="000000"/>
+        </w:rPr>
+        <w:t>siguientes operaciones</w:t>
+      </w:r>
+      <w:r>
+        <w:rPr>
+          <w:rFonts w:ascii="Calibri" w:hAnsi="Calibri" w:cs="Calibri"/>
+          <w:color w:val="000000"/>
+        </w:rPr>
+        <w:t>:</w:t>
       </w:r>
     </w:p>
     <w:p>
@@ -796,7 +1021,25 @@
         <w:rPr>
           <w:rFonts w:ascii="Calibri" w:eastAsia="Calibri" w:hAnsi="Calibri" w:cs="Calibri"/>
         </w:rPr>
-        <w:t>||x|| Norma de un vector</w:t>
+        <w:t xml:space="preserve">||x|| </w:t>
+      </w:r>
+      <w:r>
+        <w:rPr>
+          <w:rFonts w:ascii="Calibri" w:eastAsia="Calibri" w:hAnsi="Calibri" w:cs="Calibri"/>
+        </w:rPr>
+        <w:t>(</w:t>
+      </w:r>
+      <w:r>
+        <w:rPr>
+          <w:rFonts w:ascii="Calibri" w:eastAsia="Calibri" w:hAnsi="Calibri" w:cs="Calibri"/>
+        </w:rPr>
+        <w:t>Norma de un vector</w:t>
+      </w:r>
+      <w:r>
+        <w:rPr>
+          <w:rFonts w:ascii="Calibri" w:eastAsia="Calibri" w:hAnsi="Calibri" w:cs="Calibri"/>
+        </w:rPr>
+        <w:t>)</w:t>
       </w:r>
     </w:p>
     <w:p>
@@ -828,7 +1071,19 @@
         <w:rPr>
           <w:rFonts w:ascii="Calibri" w:eastAsia="Calibri" w:hAnsi="Calibri" w:cs="Calibri"/>
         </w:rPr>
-        <w:t>(A)</w:t>
+        <w:t>(</w:t>
+      </w:r>
+      <w:r>
+        <w:rPr>
+          <w:rFonts w:ascii="Calibri" w:eastAsia="Calibri" w:hAnsi="Calibri" w:cs="Calibri"/>
+        </w:rPr>
+        <w:t>B</w:t>
+      </w:r>
+      <w:r>
+        <w:rPr>
+          <w:rFonts w:ascii="Calibri" w:eastAsia="Calibri" w:hAnsi="Calibri" w:cs="Calibri"/>
+        </w:rPr>
+        <w:t>)</w:t>
       </w:r>
     </w:p>
     <w:p>
@@ -846,7 +1101,13 @@
         <w:rPr>
           <w:rFonts w:ascii="Calibri" w:eastAsia="Calibri" w:hAnsi="Calibri" w:cs="Calibri"/>
         </w:rPr>
-        <w:t>z^2</w:t>
+        <w:t>z^</w:t>
+      </w:r>
+      <w:r>
+        <w:rPr>
+          <w:rFonts w:ascii="Calibri" w:eastAsia="Calibri" w:hAnsi="Calibri" w:cs="Calibri"/>
+        </w:rPr>
+        <w:t>3</w:t>
       </w:r>
     </w:p>
     <w:p>
@@ -876,25 +1137,7 @@
               <w:rPr>
                 <w:rFonts w:ascii="Calibri" w:eastAsia="Calibri" w:hAnsi="Calibri" w:cs="Calibri"/>
               </w:rPr>
-              <m:t>x</m:t>
-            </m:r>
-            <m:r>
-              <w:rPr>
-                <w:rFonts w:ascii="Calibri" w:eastAsia="Calibri" w:hAnsi="Calibri" w:cs="Calibri"/>
-              </w:rPr>
-              <m:t>^2+</m:t>
-            </m:r>
-            <m:r>
-              <w:rPr>
-                <w:rFonts w:ascii="Calibri" w:eastAsia="Calibri" w:hAnsi="Calibri" w:cs="Calibri"/>
-              </w:rPr>
-              <m:t>y</m:t>
-            </m:r>
-            <m:r>
-              <w:rPr>
-                <w:rFonts w:ascii="Calibri" w:eastAsia="Calibri" w:hAnsi="Calibri" w:cs="Calibri"/>
-              </w:rPr>
-              <m:t>^2</m:t>
+              <m:t>x^2+y^2</m:t>
             </m:r>
           </m:e>
         </m:rad>
@@ -915,7 +1158,19 @@
         <w:rPr>
           <w:rFonts w:ascii="Calibri" w:eastAsia="Calibri" w:hAnsi="Calibri" w:cs="Calibri"/>
         </w:rPr>
-        <w:t xml:space="preserve">¿Se puede realizar esta suma?:x + y </w:t>
+        <w:t>¿Se puede realizar esta suma?:</w:t>
+      </w:r>
+      <w:r>
+        <w:rPr>
+          <w:rFonts w:ascii="Calibri" w:eastAsia="Calibri" w:hAnsi="Calibri" w:cs="Calibri"/>
+        </w:rPr>
+        <w:t xml:space="preserve">   </w:t>
+      </w:r>
+      <w:r>
+        <w:rPr>
+          <w:rFonts w:ascii="Calibri" w:eastAsia="Calibri" w:hAnsi="Calibri" w:cs="Calibri"/>
+        </w:rPr>
+        <w:t xml:space="preserve">x + y </w:t>
       </w:r>
       <w:proofErr w:type="gramStart"/>
       <w:r>
@@ -934,15 +1189,6 @@
     </w:p>
     <w:p>
       <w:pPr>
-        <w:spacing w:line="259" w:lineRule="auto"/>
-        <w:ind w:left="1440"/>
-        <w:rPr>
-          <w:rFonts w:ascii="Calibri" w:eastAsia="Calibri" w:hAnsi="Calibri" w:cs="Calibri"/>
-        </w:rPr>
-      </w:pPr>
-    </w:p>
-    <w:p>
-      <w:pPr>
         <w:numPr>
           <w:ilvl w:val="1"/>
           <w:numId w:val="2"/>
@@ -974,7 +1220,19 @@
         <w:rPr>
           <w:rFonts w:ascii="Calibri" w:eastAsia="Calibri" w:hAnsi="Calibri" w:cs="Calibri"/>
         </w:rPr>
-        <w:t>Sumar los elementos de la diagonal principal de A.</w:t>
+        <w:t xml:space="preserve">Sumar los elementos de la diagonal principal de </w:t>
+      </w:r>
+      <w:r>
+        <w:rPr>
+          <w:rFonts w:ascii="Calibri" w:eastAsia="Calibri" w:hAnsi="Calibri" w:cs="Calibri"/>
+        </w:rPr>
+        <w:t>B</w:t>
+      </w:r>
+      <w:r>
+        <w:rPr>
+          <w:rFonts w:ascii="Calibri" w:eastAsia="Calibri" w:hAnsi="Calibri" w:cs="Calibri"/>
+        </w:rPr>
+        <w:t>.</w:t>
       </w:r>
     </w:p>
     <w:p>
@@ -992,13 +1250,31 @@
         <w:rPr>
           <w:rFonts w:ascii="Calibri" w:eastAsia="Calibri" w:hAnsi="Calibri" w:cs="Calibri"/>
         </w:rPr>
-        <w:t>Sumar el últ</w:t>
-      </w:r>
-      <w:r>
-        <w:rPr>
-          <w:rFonts w:ascii="Calibri" w:eastAsia="Calibri" w:hAnsi="Calibri" w:cs="Calibri"/>
-        </w:rPr>
-        <w:t>imo elemento de la matriz A con el segundo elemento del vector y.</w:t>
+        <w:t xml:space="preserve">Sumar el último elemento de la matriz </w:t>
+      </w:r>
+      <w:r>
+        <w:rPr>
+          <w:rFonts w:ascii="Calibri" w:eastAsia="Calibri" w:hAnsi="Calibri" w:cs="Calibri"/>
+        </w:rPr>
+        <w:t>B</w:t>
+      </w:r>
+      <w:r>
+        <w:rPr>
+          <w:rFonts w:ascii="Calibri" w:eastAsia="Calibri" w:hAnsi="Calibri" w:cs="Calibri"/>
+        </w:rPr>
+        <w:t xml:space="preserve"> con el </w:t>
+      </w:r>
+      <w:r>
+        <w:rPr>
+          <w:rFonts w:ascii="Calibri" w:eastAsia="Calibri" w:hAnsi="Calibri" w:cs="Calibri"/>
+        </w:rPr>
+        <w:t>tercer</w:t>
+      </w:r>
+      <w:r>
+        <w:rPr>
+          <w:rFonts w:ascii="Calibri" w:eastAsia="Calibri" w:hAnsi="Calibri" w:cs="Calibri"/>
+        </w:rPr>
+        <w:t xml:space="preserve"> elemento del vector y.</w:t>
       </w:r>
     </w:p>
     <w:p>
@@ -1034,7 +1310,19 @@
         <w:rPr>
           <w:rFonts w:ascii="Calibri" w:eastAsia="Calibri" w:hAnsi="Calibri" w:cs="Calibri"/>
         </w:rPr>
-        <w:t>Sumar el valor máximo de X y el mínimo de B utilizando las funciones Max y min de Python</w:t>
+        <w:t xml:space="preserve">Sumar el valor máximo de X y el mínimo de B utilizando las funciones Max y </w:t>
+      </w:r>
+      <w:r>
+        <w:rPr>
+          <w:rFonts w:ascii="Calibri" w:eastAsia="Calibri" w:hAnsi="Calibri" w:cs="Calibri"/>
+        </w:rPr>
+        <w:t>M</w:t>
+      </w:r>
+      <w:r>
+        <w:rPr>
+          <w:rFonts w:ascii="Calibri" w:eastAsia="Calibri" w:hAnsi="Calibri" w:cs="Calibri"/>
+        </w:rPr>
+        <w:t>in de Python</w:t>
       </w:r>
     </w:p>
     <w:p>
@@ -1059,7 +1347,13 @@
         <w:rPr>
           <w:rFonts w:ascii="Calibri" w:eastAsia="Calibri" w:hAnsi="Calibri" w:cs="Calibri"/>
         </w:rPr>
-        <w:t>sin(</w:t>
+        <w:t>cos</w:t>
+      </w:r>
+      <w:r>
+        <w:rPr>
+          <w:rFonts w:ascii="Calibri" w:eastAsia="Calibri" w:hAnsi="Calibri" w:cs="Calibri"/>
+        </w:rPr>
+        <w:t>(</w:t>
       </w:r>
       <w:proofErr w:type="gramEnd"/>
       <m:oMath>
@@ -1078,25 +1372,7 @@
               <w:rPr>
                 <w:rFonts w:ascii="Calibri" w:eastAsia="Calibri" w:hAnsi="Calibri" w:cs="Calibri"/>
               </w:rPr>
-              <m:t>x</m:t>
-            </m:r>
-            <m:r>
-              <w:rPr>
-                <w:rFonts w:ascii="Calibri" w:eastAsia="Calibri" w:hAnsi="Calibri" w:cs="Calibri"/>
-              </w:rPr>
-              <m:t>^2+</m:t>
-            </m:r>
-            <m:r>
-              <w:rPr>
-                <w:rFonts w:ascii="Calibri" w:eastAsia="Calibri" w:hAnsi="Calibri" w:cs="Calibri"/>
-              </w:rPr>
-              <m:t>y</m:t>
-            </m:r>
-            <m:r>
-              <w:rPr>
-                <w:rFonts w:ascii="Calibri" w:eastAsia="Calibri" w:hAnsi="Calibri" w:cs="Calibri"/>
-              </w:rPr>
-              <m:t>^2</m:t>
+              <m:t>x^2+y^2</m:t>
             </m:r>
           </m:e>
         </m:rad>
@@ -1130,61 +1406,7 @@
           <w:rPr>
             <w:rFonts w:ascii="Calibri" w:eastAsia="Calibri" w:hAnsi="Calibri" w:cs="Calibri"/>
           </w:rPr>
-          <m:t>(</m:t>
-        </m:r>
-        <m:r>
-          <w:rPr>
-            <w:rFonts w:ascii="Calibri" w:eastAsia="Calibri" w:hAnsi="Calibri" w:cs="Calibri"/>
-          </w:rPr>
-          <m:t>x</m:t>
-        </m:r>
-        <m:r>
-          <w:rPr>
-            <w:rFonts w:ascii="Calibri" w:eastAsia="Calibri" w:hAnsi="Calibri" w:cs="Calibri"/>
-          </w:rPr>
-          <m:t>^3 - 4</m:t>
-        </m:r>
-        <m:r>
-          <w:rPr>
-            <w:rFonts w:ascii="Calibri" w:eastAsia="Calibri" w:hAnsi="Calibri" w:cs="Calibri"/>
-          </w:rPr>
-          <m:t>x</m:t>
-        </m:r>
-        <m:r>
-          <w:rPr>
-            <w:rFonts w:ascii="Calibri" w:eastAsia="Calibri" w:hAnsi="Calibri" w:cs="Calibri"/>
-          </w:rPr>
-          <m:t>^2 +</m:t>
-        </m:r>
-        <m:r>
-          <w:rPr>
-            <w:rFonts w:ascii="Calibri" w:eastAsia="Calibri" w:hAnsi="Calibri" w:cs="Calibri"/>
-          </w:rPr>
-          <m:t>x</m:t>
-        </m:r>
-        <m:r>
-          <w:rPr>
-            <w:rFonts w:ascii="Calibri" w:eastAsia="Calibri" w:hAnsi="Calibri" w:cs="Calibri"/>
-          </w:rPr>
-          <m:t xml:space="preserve"> +6)/ (</m:t>
-        </m:r>
-        <m:r>
-          <w:rPr>
-            <w:rFonts w:ascii="Calibri" w:eastAsia="Calibri" w:hAnsi="Calibri" w:cs="Calibri"/>
-          </w:rPr>
-          <m:t>x</m:t>
-        </m:r>
-        <m:r>
-          <w:rPr>
-            <w:rFonts w:ascii="Calibri" w:eastAsia="Calibri" w:hAnsi="Calibri" w:cs="Calibri"/>
-          </w:rPr>
-          <m:t>-</m:t>
-        </m:r>
-        <m:r>
-          <w:rPr>
-            <w:rFonts w:ascii="Calibri" w:eastAsia="Calibri" w:hAnsi="Calibri" w:cs="Calibri"/>
-          </w:rPr>
-          <m:t>3)</m:t>
+          <m:t>(x^3 - 4x^2 +x +6)/ (x-3)</m:t>
         </m:r>
       </m:oMath>
       <w:r>
@@ -1281,13 +1503,7 @@
         <w:rPr>
           <w:rFonts w:ascii="Calibri" w:eastAsia="Calibri" w:hAnsi="Calibri" w:cs="Calibri"/>
         </w:rPr>
-        <w:t>Integ</w:t>
-      </w:r>
-      <w:r>
-        <w:rPr>
-          <w:rFonts w:ascii="Calibri" w:eastAsia="Calibri" w:hAnsi="Calibri" w:cs="Calibri"/>
-        </w:rPr>
-        <w:t>rar desde 0 hasta 2*pi</w:t>
+        <w:t>Integrar desde 0 hasta 2*pi</w:t>
       </w:r>
     </w:p>
     <w:p>
@@ -1307,6 +1523,12 @@
         </w:rPr>
         <w:t>Realice un programa que pida la edad de una persona en años. Si la edad es mayor o igual a 18, el programa debe imprimir la cadena: ‘ADULTO’. Si la edad es menor a 18 se debe imprimir: ‘MENOR DE EDAD’.</w:t>
       </w:r>
+      <w:r>
+        <w:rPr>
+          <w:rFonts w:ascii="Calibri" w:eastAsia="Calibri" w:hAnsi="Calibri" w:cs="Calibri"/>
+        </w:rPr>
+        <w:t xml:space="preserve"> Si la edad es negativa o mayor a 115 imprimir ‘SIN CLASIFICACIÓN’.</w:t>
+      </w:r>
     </w:p>
     <w:p>
       <w:pPr>
@@ -1323,13 +1545,31 @@
         <w:rPr>
           <w:rFonts w:ascii="Calibri" w:eastAsia="Calibri" w:hAnsi="Calibri" w:cs="Calibri"/>
         </w:rPr>
-        <w:t>Realice un programa que pida un</w:t>
-      </w:r>
-      <w:r>
-        <w:rPr>
-          <w:rFonts w:ascii="Calibri" w:eastAsia="Calibri" w:hAnsi="Calibri" w:cs="Calibri"/>
-        </w:rPr>
-        <w:t xml:space="preserve"> número del 1 al 12. Luego, el programa deberá mostrar el mes del año correspondiente a ese número. Si el usuario digita un número incorrecto, el programa deberá mostrar la cadena: ‘NÚMERO INVALIDO’.</w:t>
+        <w:t xml:space="preserve">Realice un programa que pida un número del 1 al 12. Luego, el programa deberá mostrar el mes del año correspondiente a ese número. Si el usuario digita un número incorrecto, el programa deberá mostrar la cadena: ‘NÚMERO </w:t>
+      </w:r>
+      <w:r>
+        <w:rPr>
+          <w:rFonts w:ascii="Calibri" w:eastAsia="Calibri" w:hAnsi="Calibri" w:cs="Calibri"/>
+        </w:rPr>
+        <w:t xml:space="preserve">NO </w:t>
+      </w:r>
+      <w:r>
+        <w:rPr>
+          <w:rFonts w:ascii="Calibri" w:eastAsia="Calibri" w:hAnsi="Calibri" w:cs="Calibri"/>
+        </w:rPr>
+        <w:t>V</w:t>
+      </w:r>
+      <w:r>
+        <w:rPr>
+          <w:rFonts w:ascii="Calibri" w:eastAsia="Calibri" w:hAnsi="Calibri" w:cs="Calibri"/>
+        </w:rPr>
+        <w:t>Á</w:t>
+      </w:r>
+      <w:r>
+        <w:rPr>
+          <w:rFonts w:ascii="Calibri" w:eastAsia="Calibri" w:hAnsi="Calibri" w:cs="Calibri"/>
+        </w:rPr>
+        <w:t>LIDO’.</w:t>
       </w:r>
     </w:p>
     <w:p>
@@ -1347,13 +1587,8 @@
         <w:rPr>
           <w:rFonts w:ascii="Calibri" w:eastAsia="Calibri" w:hAnsi="Calibri" w:cs="Calibri"/>
         </w:rPr>
-        <w:t>Realice un programa que muestre los N términos de la ser</w:t>
-      </w:r>
-      <w:r>
-        <w:rPr>
-          <w:rFonts w:ascii="Calibri" w:eastAsia="Calibri" w:hAnsi="Calibri" w:cs="Calibri"/>
-        </w:rPr>
-        <w:t>ie de Fibonacci.</w:t>
+        <w:lastRenderedPageBreak/>
+        <w:t>Realice un programa que muestre los N términos de la serie de Fibonacci.</w:t>
       </w:r>
     </w:p>
     <w:p>
@@ -1369,9 +1604,42 @@
       </w:pPr>
       <w:r>
         <w:rPr>
-          <w:rFonts w:ascii="Calibri" w:eastAsia="Calibri" w:hAnsi="Calibri" w:cs="Calibri"/>
-        </w:rPr>
-        <w:t>Realice un programa que lea las notas de un estudiante, devuelva el promedio de dichas notas, y que muestre la mejor y la peor nota.</w:t>
+          <w:rFonts w:ascii="Calibri" w:hAnsi="Calibri" w:cs="Calibri"/>
+          <w:color w:val="000000"/>
+        </w:rPr>
+        <w:t xml:space="preserve">Realice un programa que lea las notas de N estudiantes, las almacene en un </w:t>
+      </w:r>
+      <w:proofErr w:type="spellStart"/>
+      <w:r>
+        <w:rPr>
+          <w:rFonts w:ascii="Calibri" w:hAnsi="Calibri" w:cs="Calibri"/>
+          <w:color w:val="000000"/>
+        </w:rPr>
+        <w:t>un</w:t>
+      </w:r>
+      <w:proofErr w:type="spellEnd"/>
+      <w:r>
+        <w:rPr>
+          <w:rFonts w:ascii="Calibri" w:hAnsi="Calibri" w:cs="Calibri"/>
+          <w:color w:val="000000"/>
+        </w:rPr>
+        <w:t xml:space="preserve"> </w:t>
+      </w:r>
+      <w:proofErr w:type="spellStart"/>
+      <w:r>
+        <w:rPr>
+          <w:rFonts w:ascii="Calibri" w:hAnsi="Calibri" w:cs="Calibri"/>
+          <w:color w:val="000000"/>
+        </w:rPr>
+        <w:t>DataFrame</w:t>
+      </w:r>
+      <w:proofErr w:type="spellEnd"/>
+      <w:r>
+        <w:rPr>
+          <w:rFonts w:ascii="Calibri" w:hAnsi="Calibri" w:cs="Calibri"/>
+          <w:color w:val="000000"/>
+        </w:rPr>
+        <w:t xml:space="preserve"> junto a el promedio de dichas notas, y que por último muestre la mejor y la peor nota con su respectivo nombre o ID.</w:t>
       </w:r>
     </w:p>
     <w:p>
@@ -1387,15 +1655,40 @@
       </w:pPr>
       <w:r>
         <w:rPr>
-          <w:rFonts w:ascii="Calibri" w:eastAsia="Calibri" w:hAnsi="Calibri" w:cs="Calibri"/>
-        </w:rPr>
-        <w:t>Realice una función que reciba como parámetros un vector y una variable de control. Si la variable de cont</w:t>
-      </w:r>
-      <w:r>
-        <w:rPr>
-          <w:rFonts w:ascii="Calibri" w:eastAsia="Calibri" w:hAnsi="Calibri" w:cs="Calibri"/>
-        </w:rPr>
-        <w:t>rol es cero la función debe retornar el vector ordenado ascendentemente. Si la variable de control es uno la función debe retornar el vector ordenado descendentemente.</w:t>
+          <w:rFonts w:ascii="Calibri" w:hAnsi="Calibri" w:cs="Calibri"/>
+          <w:color w:val="000000"/>
+        </w:rPr>
+        <w:t>Realice una función que reciba como parámetros un vector y una variable de control. El vector debe contener datos de tipo entero generados aleatoriamente y su longitud debe ser definida por el usuario.</w:t>
+      </w:r>
+      <w:r>
+        <w:rPr>
+          <w:rFonts w:ascii="Calibri" w:eastAsia="Calibri" w:hAnsi="Calibri" w:cs="Calibri"/>
+        </w:rPr>
+        <w:t xml:space="preserve"> Si la variable de control es cero</w:t>
+      </w:r>
+      <w:r>
+        <w:rPr>
+          <w:rFonts w:ascii="Calibri" w:eastAsia="Calibri" w:hAnsi="Calibri" w:cs="Calibri"/>
+        </w:rPr>
+        <w:t xml:space="preserve"> (0)</w:t>
+      </w:r>
+      <w:r>
+        <w:rPr>
+          <w:rFonts w:ascii="Calibri" w:eastAsia="Calibri" w:hAnsi="Calibri" w:cs="Calibri"/>
+        </w:rPr>
+        <w:t xml:space="preserve"> la función debe retornar el vector ordenado ascendentemente. Si la variable de control es uno</w:t>
+      </w:r>
+      <w:r>
+        <w:rPr>
+          <w:rFonts w:ascii="Calibri" w:eastAsia="Calibri" w:hAnsi="Calibri" w:cs="Calibri"/>
+        </w:rPr>
+        <w:t xml:space="preserve"> (1)</w:t>
+      </w:r>
+      <w:r>
+        <w:rPr>
+          <w:rFonts w:ascii="Calibri" w:eastAsia="Calibri" w:hAnsi="Calibri" w:cs="Calibri"/>
+        </w:rPr>
+        <w:t xml:space="preserve"> la función debe retornar el vector ordenado descendentemente.</w:t>
       </w:r>
     </w:p>
     <w:p>
@@ -1413,7 +1706,81 @@
         <w:rPr>
           <w:rFonts w:ascii="Calibri" w:eastAsia="Calibri" w:hAnsi="Calibri" w:cs="Calibri"/>
         </w:rPr>
-        <w:t>Mostrar los números comprendidos entre dos números leídos por el teclado.</w:t>
+        <w:t>Mostrar los números</w:t>
+      </w:r>
+      <w:r>
+        <w:rPr>
+          <w:rFonts w:ascii="Calibri" w:eastAsia="Calibri" w:hAnsi="Calibri" w:cs="Calibri"/>
+        </w:rPr>
+        <w:t xml:space="preserve"> </w:t>
+      </w:r>
+      <w:r>
+        <w:rPr>
+          <w:rFonts w:ascii="Calibri" w:eastAsia="Calibri" w:hAnsi="Calibri" w:cs="Calibri"/>
+        </w:rPr>
+        <w:t>comprendidos entre dos números leídos por el teclado</w:t>
+      </w:r>
+      <w:r>
+        <w:rPr>
+          <w:rFonts w:ascii="Calibri" w:eastAsia="Calibri" w:hAnsi="Calibri" w:cs="Calibri"/>
+        </w:rPr>
+        <w:t xml:space="preserve"> mediante una función, adicionalmente la</w:t>
+      </w:r>
+      <w:r>
+        <w:rPr>
+          <w:rFonts w:ascii="Calibri" w:eastAsia="Calibri" w:hAnsi="Calibri" w:cs="Calibri"/>
+        </w:rPr>
+        <w:t xml:space="preserve"> función </w:t>
+      </w:r>
+      <w:r>
+        <w:rPr>
+          <w:rFonts w:ascii="Calibri" w:eastAsia="Calibri" w:hAnsi="Calibri" w:cs="Calibri"/>
+        </w:rPr>
+        <w:t>debe recibir</w:t>
+      </w:r>
+      <w:r>
+        <w:rPr>
+          <w:rFonts w:ascii="Calibri" w:eastAsia="Calibri" w:hAnsi="Calibri" w:cs="Calibri"/>
+        </w:rPr>
+        <w:t xml:space="preserve"> un </w:t>
+      </w:r>
+      <w:proofErr w:type="spellStart"/>
+      <w:r>
+        <w:rPr>
+          <w:rFonts w:ascii="Calibri" w:eastAsia="Calibri" w:hAnsi="Calibri" w:cs="Calibri"/>
+        </w:rPr>
+        <w:t>string</w:t>
+      </w:r>
+      <w:proofErr w:type="spellEnd"/>
+      <w:r>
+        <w:rPr>
+          <w:rFonts w:ascii="Calibri" w:eastAsia="Calibri" w:hAnsi="Calibri" w:cs="Calibri"/>
+        </w:rPr>
+        <w:t xml:space="preserve"> (‘Par’ o ‘Impar’) y m</w:t>
+      </w:r>
+      <w:r>
+        <w:rPr>
+          <w:rFonts w:ascii="Calibri" w:eastAsia="Calibri" w:hAnsi="Calibri" w:cs="Calibri"/>
+        </w:rPr>
+        <w:t>o</w:t>
+      </w:r>
+      <w:r>
+        <w:rPr>
+          <w:rFonts w:ascii="Calibri" w:eastAsia="Calibri" w:hAnsi="Calibri" w:cs="Calibri"/>
+        </w:rPr>
+        <w:t>str</w:t>
+      </w:r>
+      <w:r>
+        <w:rPr>
+          <w:rFonts w:ascii="Calibri" w:eastAsia="Calibri" w:hAnsi="Calibri" w:cs="Calibri"/>
+        </w:rPr>
+        <w:t>ar</w:t>
+      </w:r>
+      <w:r>
+        <w:rPr>
+          <w:rFonts w:ascii="Calibri" w:eastAsia="Calibri" w:hAnsi="Calibri" w:cs="Calibri"/>
+        </w:rPr>
+        <w:t xml:space="preserve"> solo estos números.</w:t>
       </w:r>
     </w:p>
     <w:p>
@@ -1431,13 +1798,13 @@
         <w:rPr>
           <w:rFonts w:ascii="Calibri" w:eastAsia="Calibri" w:hAnsi="Calibri" w:cs="Calibri"/>
         </w:rPr>
-        <w:t>Mostrar los pr</w:t>
-      </w:r>
-      <w:r>
-        <w:rPr>
-          <w:rFonts w:ascii="Calibri" w:eastAsia="Calibri" w:hAnsi="Calibri" w:cs="Calibri"/>
-        </w:rPr>
-        <w:t>imeros N números pares.</w:t>
+        <w:t>Realice un programa para m</w:t>
+      </w:r>
+      <w:r>
+        <w:rPr>
+          <w:rFonts w:ascii="Calibri" w:eastAsia="Calibri" w:hAnsi="Calibri" w:cs="Calibri"/>
+        </w:rPr>
+        <w:t>ostrar los primeros N números pares.</w:t>
       </w:r>
     </w:p>
     <w:p>
@@ -1512,9 +1879,24 @@
       </w:pPr>
       <w:r>
         <w:rPr>
-          <w:rFonts w:ascii="Calibri" w:eastAsia="Calibri" w:hAnsi="Calibri" w:cs="Calibri"/>
-        </w:rPr>
-        <w:t>Mostrar los primeros n números primos</w:t>
+          <w:rFonts w:ascii="Calibri" w:hAnsi="Calibri" w:cs="Calibri"/>
+          <w:color w:val="000000"/>
+        </w:rPr>
+        <w:t xml:space="preserve">Realice un programa para mostrar los primeros </w:t>
+      </w:r>
+      <w:r>
+        <w:rPr>
+          <w:rFonts w:ascii="Calibri" w:hAnsi="Calibri" w:cs="Calibri"/>
+          <w:color w:val="000000"/>
+        </w:rPr>
+        <w:t>N</w:t>
+      </w:r>
+      <w:r>
+        <w:rPr>
+          <w:rFonts w:ascii="Calibri" w:hAnsi="Calibri" w:cs="Calibri"/>
+          <w:color w:val="000000"/>
+        </w:rPr>
+        <w:t xml:space="preserve"> números primos</w:t>
       </w:r>
     </w:p>
     <w:p>
@@ -1530,9 +1912,17 @@
       </w:pPr>
       <w:r>
         <w:rPr>
-          <w:rFonts w:ascii="Calibri" w:eastAsia="Calibri" w:hAnsi="Calibri" w:cs="Calibri"/>
-        </w:rPr>
-        <w:t>Mostrar el abecedario</w:t>
+          <w:rFonts w:ascii="Calibri" w:hAnsi="Calibri" w:cs="Calibri"/>
+          <w:color w:val="000000"/>
+        </w:rPr>
+        <w:t>Realice un programa para mostrar el abecedario</w:t>
+      </w:r>
+      <w:r>
+        <w:rPr>
+          <w:rFonts w:ascii="Calibri" w:hAnsi="Calibri" w:cs="Calibri"/>
+          <w:color w:val="000000"/>
+        </w:rPr>
+        <w:t xml:space="preserve"> en orden inverso (Z, Y, X, …, A)</w:t>
       </w:r>
     </w:p>
     <w:p>
@@ -1550,7 +1940,103 @@
         <w:rPr>
           <w:rFonts w:ascii="Calibri" w:eastAsia="Calibri" w:hAnsi="Calibri" w:cs="Calibri"/>
         </w:rPr>
-        <w:t>Leer números y sumarlos hasta que se digiten 20 números o se digite un número negativo, mostrar la suma sin tener en cuenta el negativo.</w:t>
+        <w:t xml:space="preserve">Leer números y sumarlos hasta que se digiten </w:t>
+      </w:r>
+      <w:r>
+        <w:rPr>
+          <w:rFonts w:ascii="Calibri" w:eastAsia="Calibri" w:hAnsi="Calibri" w:cs="Calibri"/>
+        </w:rPr>
+        <w:t>15</w:t>
+      </w:r>
+      <w:r>
+        <w:rPr>
+          <w:rFonts w:ascii="Calibri" w:eastAsia="Calibri" w:hAnsi="Calibri" w:cs="Calibri"/>
+        </w:rPr>
+        <w:t xml:space="preserve"> números o se digite </w:t>
+      </w:r>
+      <w:r>
+        <w:rPr>
+          <w:rFonts w:ascii="Calibri" w:eastAsia="Calibri" w:hAnsi="Calibri" w:cs="Calibri"/>
+        </w:rPr>
+        <w:t>el</w:t>
+      </w:r>
+      <w:r>
+        <w:rPr>
+          <w:rFonts w:ascii="Calibri" w:eastAsia="Calibri" w:hAnsi="Calibri" w:cs="Calibri"/>
+        </w:rPr>
+        <w:t xml:space="preserve"> número</w:t>
+      </w:r>
+      <w:r>
+        <w:rPr>
+          <w:rFonts w:ascii="Calibri" w:eastAsia="Calibri" w:hAnsi="Calibri" w:cs="Calibri"/>
+        </w:rPr>
+        <w:t xml:space="preserve"> 13 o -13</w:t>
+      </w:r>
+      <w:r>
+        <w:rPr>
+          <w:rFonts w:ascii="Calibri" w:eastAsia="Calibri" w:hAnsi="Calibri" w:cs="Calibri"/>
+        </w:rPr>
+        <w:t>, mostrar la suma</w:t>
+      </w:r>
+      <w:r>
+        <w:rPr>
+          <w:rFonts w:ascii="Calibri" w:eastAsia="Calibri" w:hAnsi="Calibri" w:cs="Calibri"/>
+        </w:rPr>
+        <w:t xml:space="preserve"> (si se ingresaron números negativos</w:t>
+      </w:r>
+      <w:r>
+        <w:rPr>
+          <w:rFonts w:ascii="Calibri" w:eastAsia="Calibri" w:hAnsi="Calibri" w:cs="Calibri"/>
+        </w:rPr>
+        <w:t>,</w:t>
+      </w:r>
+      <w:r>
+        <w:rPr>
+          <w:rFonts w:ascii="Calibri" w:eastAsia="Calibri" w:hAnsi="Calibri" w:cs="Calibri"/>
+        </w:rPr>
+        <w:t xml:space="preserve"> distintos a -13</w:t>
+      </w:r>
+      <w:r>
+        <w:rPr>
+          <w:rFonts w:ascii="Calibri" w:eastAsia="Calibri" w:hAnsi="Calibri" w:cs="Calibri"/>
+        </w:rPr>
+        <w:t>,</w:t>
+      </w:r>
+      <w:r>
+        <w:rPr>
+          <w:rFonts w:ascii="Calibri" w:eastAsia="Calibri" w:hAnsi="Calibri" w:cs="Calibri"/>
+        </w:rPr>
+        <w:t xml:space="preserve"> debe elevarlo</w:t>
+      </w:r>
+      <w:r>
+        <w:rPr>
+          <w:rFonts w:ascii="Calibri" w:eastAsia="Calibri" w:hAnsi="Calibri" w:cs="Calibri"/>
+        </w:rPr>
+        <w:t>s</w:t>
+      </w:r>
+      <w:r>
+        <w:rPr>
+          <w:rFonts w:ascii="Calibri" w:eastAsia="Calibri" w:hAnsi="Calibri" w:cs="Calibri"/>
+        </w:rPr>
+        <w:t xml:space="preserve"> a la potencia 3 antes de sumarlo</w:t>
+      </w:r>
+      <w:r>
+        <w:rPr>
+          <w:rFonts w:ascii="Calibri" w:eastAsia="Calibri" w:hAnsi="Calibri" w:cs="Calibri"/>
+        </w:rPr>
+        <w:t>s</w:t>
+      </w:r>
+      <w:r>
+        <w:rPr>
+          <w:rFonts w:ascii="Calibri" w:eastAsia="Calibri" w:hAnsi="Calibri" w:cs="Calibri"/>
+        </w:rPr>
+        <w:t>)</w:t>
+      </w:r>
+      <w:r>
+        <w:rPr>
+          <w:rFonts w:ascii="Calibri" w:eastAsia="Calibri" w:hAnsi="Calibri" w:cs="Calibri"/>
+        </w:rPr>
+        <w:t>.</w:t>
       </w:r>
     </w:p>
     <w:p>
@@ -1592,14 +2078,7 @@
           <w:rFonts w:ascii="Calibri" w:eastAsia="Calibri" w:hAnsi="Calibri" w:cs="Calibri"/>
           <w:b/>
         </w:rPr>
-        <w:t>La puerta del c</w:t>
-      </w:r>
-      <w:r>
-        <w:rPr>
-          <w:rFonts w:ascii="Calibri" w:eastAsia="Calibri" w:hAnsi="Calibri" w:cs="Calibri"/>
-          <w:b/>
-        </w:rPr>
-        <w:t>astillo</w:t>
+        <w:t>La puerta del castillo</w:t>
       </w:r>
     </w:p>
     <w:p>
@@ -1646,13 +2125,7 @@
         <w:rPr>
           <w:rFonts w:ascii="Calibri" w:eastAsia="Calibri" w:hAnsi="Calibri" w:cs="Calibri"/>
         </w:rPr>
-        <w:t xml:space="preserve"> está muy cerca de su castillo con la idea de atacar. El castillo se encuentra realmente muy bien protegido por murallas y cañones, pero su </w:t>
-      </w:r>
-      <w:r>
-        <w:rPr>
-          <w:rFonts w:ascii="Calibri" w:eastAsia="Calibri" w:hAnsi="Calibri" w:cs="Calibri"/>
-        </w:rPr>
-        <w:t>talón de Aquiles es la gran puerta del castillo, que solo se puede cerrar bajo ataque, porque por allí entran víveres, productos y medicinas.</w:t>
+        <w:t xml:space="preserve"> está muy cerca de su castillo con la idea de atacar. El castillo se encuentra realmente muy bien protegido por murallas y cañones, pero su talón de Aquiles es la gran puerta del castillo, que solo se puede cerrar bajo ataque, porque por allí entran víveres, productos y medicinas.</w:t>
       </w:r>
     </w:p>
     <w:p>
@@ -1676,14 +2149,7 @@
         <w:rPr>
           <w:rFonts w:ascii="Calibri" w:eastAsia="Calibri" w:hAnsi="Calibri" w:cs="Calibri"/>
         </w:rPr>
-        <w:lastRenderedPageBreak/>
-        <w:t>El problema es que se demoran mucho para cerrarla ya que esto se hace empujándola de abajo hacia arriba por los s</w:t>
-      </w:r>
-      <w:r>
-        <w:rPr>
-          <w:rFonts w:ascii="Calibri" w:eastAsia="Calibri" w:hAnsi="Calibri" w:cs="Calibri"/>
-        </w:rPr>
-        <w:t xml:space="preserve">oldados </w:t>
+        <w:t xml:space="preserve">El problema es que se demoran mucho para cerrarla ya que esto se hace empujándola de abajo hacia arriba por los soldados </w:t>
       </w:r>
       <w:proofErr w:type="spellStart"/>
       <w:r>
@@ -1699,14 +2165,12 @@
         </w:rPr>
         <w:t xml:space="preserve">, </w:t>
       </w:r>
-      <w:proofErr w:type="gramStart"/>
-      <w:r>
-        <w:rPr>
-          <w:rFonts w:ascii="Calibri" w:eastAsia="Calibri" w:hAnsi="Calibri" w:cs="Calibri"/>
-        </w:rPr>
-        <w:t>que</w:t>
-      </w:r>
-      <w:proofErr w:type="gramEnd"/>
+      <w:r>
+        <w:rPr>
+          <w:rFonts w:ascii="Calibri" w:eastAsia="Calibri" w:hAnsi="Calibri" w:cs="Calibri"/>
+        </w:rPr>
+        <w:t>que,</w:t>
+      </w:r>
       <w:r>
         <w:rPr>
           <w:rFonts w:ascii="Calibri" w:eastAsia="Calibri" w:hAnsi="Calibri" w:cs="Calibri"/>
@@ -1735,22 +2199,14 @@
         <w:rPr>
           <w:rFonts w:ascii="Calibri" w:eastAsia="Calibri" w:hAnsi="Calibri" w:cs="Calibri"/>
         </w:rPr>
-        <w:t xml:space="preserve">A oídos del rey ha llegado un plano elaborado por un tal Arquímedes (se sospecha que es un seudónimo) donde le plantea una solución </w:t>
-      </w:r>
-      <w:r>
-        <w:rPr>
-          <w:rFonts w:ascii="Calibri" w:eastAsia="Calibri" w:hAnsi="Calibri" w:cs="Calibri"/>
-        </w:rPr>
-        <w:t xml:space="preserve">al </w:t>
-      </w:r>
-      <w:proofErr w:type="gramStart"/>
-      <w:r>
-        <w:rPr>
-          <w:rFonts w:ascii="Calibri" w:eastAsia="Calibri" w:hAnsi="Calibri" w:cs="Calibri"/>
-        </w:rPr>
-        <w:t>problema</w:t>
-      </w:r>
-      <w:proofErr w:type="gramEnd"/>
+        <w:t xml:space="preserve">A oídos del rey ha llegado un plano elaborado por un tal Arquímedes (se sospecha que es un seudónimo) donde le plantea una solución al </w:t>
+      </w:r>
+      <w:r>
+        <w:rPr>
+          <w:rFonts w:ascii="Calibri" w:eastAsia="Calibri" w:hAnsi="Calibri" w:cs="Calibri"/>
+        </w:rPr>
+        <w:t>problema,</w:t>
+      </w:r>
       <w:r>
         <w:rPr>
           <w:rFonts w:ascii="Calibri" w:eastAsia="Calibri" w:hAnsi="Calibri" w:cs="Calibri"/>
@@ -1772,8 +2228,9 @@
           <w:rFonts w:ascii="Calibri" w:eastAsia="Calibri" w:hAnsi="Calibri" w:cs="Calibri"/>
           <w:noProof/>
         </w:rPr>
+        <w:lastRenderedPageBreak/>
         <w:drawing>
-          <wp:inline distT="114300" distB="114300" distL="114300" distR="114300">
+          <wp:inline distT="114300" distB="114300" distL="114300" distR="114300" wp14:anchorId="1939B5D4" wp14:editId="56013392">
             <wp:extent cx="5612130" cy="3378200"/>
             <wp:effectExtent l="0" t="0" r="0" b="0"/>
             <wp:docPr id="1" name="image3.png"/>
@@ -1786,7 +2243,7 @@
                     <pic:cNvPicPr preferRelativeResize="0"/>
                   </pic:nvPicPr>
                   <pic:blipFill>
-                    <a:blip r:embed="rId8"/>
+                    <a:blip r:embed="rId9"/>
                     <a:srcRect/>
                     <a:stretch>
                       <a:fillRect/>
@@ -1842,27 +2299,7 @@
         <w:rPr>
           <w:rFonts w:ascii="Calibri" w:eastAsia="Calibri" w:hAnsi="Calibri" w:cs="Calibri"/>
         </w:rPr>
-        <w:t>El sistema es muy ingeni</w:t>
-      </w:r>
-      <w:r>
-        <w:rPr>
-          <w:rFonts w:ascii="Calibri" w:eastAsia="Calibri" w:hAnsi="Calibri" w:cs="Calibri"/>
-        </w:rPr>
-        <w:t xml:space="preserve">oso, un </w:t>
-      </w:r>
-      <w:proofErr w:type="spellStart"/>
-      <w:r>
-        <w:rPr>
-          <w:rFonts w:ascii="Calibri" w:eastAsia="Calibri" w:hAnsi="Calibri" w:cs="Calibri"/>
-        </w:rPr>
-        <w:t>Chewbacca</w:t>
-      </w:r>
-      <w:proofErr w:type="spellEnd"/>
-      <w:r>
-        <w:rPr>
-          <w:rFonts w:ascii="Calibri" w:eastAsia="Calibri" w:hAnsi="Calibri" w:cs="Calibri"/>
-        </w:rPr>
-        <w:t xml:space="preserve"> va girando completamente (da la vuelta completa con la cuerda) la polea y la puerta empieza a subir hasta el muro.</w:t>
+        <w:t>El sistema es muy ingenioso, un Chewbacca va girando completamente (da la vuelta completa con la cuerda) la polea y la puerta empieza a subir hasta el muro.</w:t>
       </w:r>
     </w:p>
     <w:p>
@@ -1929,21 +2366,7 @@
         <w:rPr>
           <w:rFonts w:ascii="Calibri" w:eastAsia="Calibri" w:hAnsi="Calibri" w:cs="Calibri"/>
         </w:rPr>
-        <w:t xml:space="preserve">Como cada </w:t>
-      </w:r>
-      <w:proofErr w:type="spellStart"/>
-      <w:r>
-        <w:rPr>
-          <w:rFonts w:ascii="Calibri" w:eastAsia="Calibri" w:hAnsi="Calibri" w:cs="Calibri"/>
-        </w:rPr>
-        <w:t>Chewbacca</w:t>
-      </w:r>
-      <w:proofErr w:type="spellEnd"/>
-      <w:r>
-        <w:rPr>
-          <w:rFonts w:ascii="Calibri" w:eastAsia="Calibri" w:hAnsi="Calibri" w:cs="Calibri"/>
-        </w:rPr>
-        <w:t xml:space="preserve"> solo puede girar la polea 3 veces antes de caer exhausto ¿Cuántos </w:t>
+        <w:t xml:space="preserve">Como cada Chewbacca solo puede girar la polea 3 veces antes de caer exhausto ¿Cuántos </w:t>
       </w:r>
       <w:proofErr w:type="spellStart"/>
       <w:r>
@@ -2041,13 +2464,13 @@
         <w:rPr>
           <w:b/>
         </w:rPr>
-        <w:t>Nota: Se debe entregar un (1) solo notebook con el Taller y cada punto debe estar demarc</w:t>
+        <w:t xml:space="preserve">Nota: Se debe entregar un (1) solo notebook con el Taller y cada punto debe estar demarcado en el notebook con el título </w:t>
       </w:r>
       <w:r>
         <w:rPr>
           <w:b/>
         </w:rPr>
-        <w:t xml:space="preserve">ado en el notebook con el título </w:t>
+        <w:t xml:space="preserve">en </w:t>
       </w:r>
       <w:proofErr w:type="spellStart"/>
       <w:r>
@@ -2087,7 +2510,7 @@
       </w:r>
     </w:p>
     <w:sectPr>
-      <w:headerReference w:type="default" r:id="rId9"/>
+      <w:headerReference w:type="default" r:id="rId10"/>
       <w:pgSz w:w="11909" w:h="16834"/>
       <w:pgMar w:top="1440" w:right="1440" w:bottom="1440" w:left="1440" w:header="720" w:footer="720" w:gutter="0"/>
       <w:pgNumType w:start="1"/>
@@ -2098,7 +2521,7 @@
 </file>
 
 <file path=word/endnotes.xml><?xml version="1.0" encoding="utf-8"?>
-<w:endnotes xmlns:wpc="http://schemas.microsoft.com/office/word/2010/wordprocessingCanvas" xmlns:cx="http://schemas.microsoft.com/office/drawing/2014/chartex" xmlns:cx1="http://schemas.microsoft.com/office/drawing/2015/9/8/chartex" xmlns:cx2="http://schemas.microsoft.com/office/drawing/2015/10/21/chartex" xmlns:cx3="http://schemas.microsoft.com/office/drawing/2016/5/9/chartex" xmlns:cx4="http://schemas.microsoft.com/office/drawing/2016/5/10/chartex" xmlns:cx5="http://schemas.microsoft.com/office/drawing/2016/5/11/chartex" xmlns:cx6="http://schemas.microsoft.com/office/drawing/2016/5/12/chartex" xmlns:cx7="http://schemas.microsoft.com/office/drawing/2016/5/13/chartex" xmlns:cx8="http://schemas.microsoft.com/office/drawing/2016/5/14/chartex" xmlns:mc="http://schemas.openxmlformats.org/markup-compatibility/2006" xmlns:aink="http://schemas.microsoft.com/office/drawing/2016/ink" xmlns:am3d="http://schemas.microsoft.com/office/drawing/2017/model3d" xmlns:o="urn:schemas-microsoft-com:office:office" xmlns:r="http://schemas.openxmlformats.org/officeDocument/2006/relationships" xmlns:m="http://schemas.openxmlformats.org/officeDocument/2006/math" xmlns:v="urn:schemas-microsoft-com:vml" xmlns:wp14="http://schemas.microsoft.com/office/word/2010/wordprocessingDrawing" xmlns:wp="http://schemas.openxmlformats.org/drawingml/2006/wordprocessingDrawing" xmlns:w10="urn:schemas-microsoft-com:office:word" xmlns:w="http://schemas.openxmlformats.org/wordprocessingml/2006/main" xmlns:w14="http://schemas.microsoft.com/office/word/2010/wordml" xmlns:w15="http://schemas.microsoft.com/office/word/2012/wordml" xmlns:w16cid="http://schemas.microsoft.com/office/word/2016/wordml/cid" xmlns:w16se="http://schemas.microsoft.com/office/word/2015/wordml/symex" xmlns:wpg="http://schemas.microsoft.com/office/word/2010/wordprocessingGroup" xmlns:wpi="http://schemas.microsoft.com/office/word/2010/wordprocessingInk" xmlns:wne="http://schemas.microsoft.com/office/word/2006/wordml" xmlns:wps="http://schemas.microsoft.com/office/word/2010/wordprocessingShape" mc:Ignorable="w14 w15 w16se w16cid wp14">
+<w:endnotes xmlns:wpc="http://schemas.microsoft.com/office/word/2010/wordprocessingCanvas" xmlns:cx="http://schemas.microsoft.com/office/drawing/2014/chartex" xmlns:cx1="http://schemas.microsoft.com/office/drawing/2015/9/8/chartex" xmlns:cx2="http://schemas.microsoft.com/office/drawing/2015/10/21/chartex" xmlns:cx3="http://schemas.microsoft.com/office/drawing/2016/5/9/chartex" xmlns:cx4="http://schemas.microsoft.com/office/drawing/2016/5/10/chartex" xmlns:cx5="http://schemas.microsoft.com/office/drawing/2016/5/11/chartex" xmlns:cx6="http://schemas.microsoft.com/office/drawing/2016/5/12/chartex" xmlns:cx7="http://schemas.microsoft.com/office/drawing/2016/5/13/chartex" xmlns:cx8="http://schemas.microsoft.com/office/drawing/2016/5/14/chartex" xmlns:mc="http://schemas.openxmlformats.org/markup-compatibility/2006" xmlns:aink="http://schemas.microsoft.com/office/drawing/2016/ink" xmlns:am3d="http://schemas.microsoft.com/office/drawing/2017/model3d" xmlns:o="urn:schemas-microsoft-com:office:office" xmlns:oel="http://schemas.microsoft.com/office/2019/extlst" xmlns:r="http://schemas.openxmlformats.org/officeDocument/2006/relationships" xmlns:m="http://schemas.openxmlformats.org/officeDocument/2006/math" xmlns:v="urn:schemas-microsoft-com:vml" xmlns:wp14="http://schemas.microsoft.com/office/word/2010/wordprocessingDrawing" xmlns:wp="http://schemas.openxmlformats.org/drawingml/2006/wordprocessingDrawing" xmlns:w10="urn:schemas-microsoft-com:office:word" xmlns:w="http://schemas.openxmlformats.org/wordprocessingml/2006/main" xmlns:w14="http://schemas.microsoft.com/office/word/2010/wordml" xmlns:w15="http://schemas.microsoft.com/office/word/2012/wordml" xmlns:w16cex="http://schemas.microsoft.com/office/word/2018/wordml/cex" xmlns:w16cid="http://schemas.microsoft.com/office/word/2016/wordml/cid" xmlns:w16="http://schemas.microsoft.com/office/word/2018/wordml" xmlns:w16sdtdh="http://schemas.microsoft.com/office/word/2020/wordml/sdtdatahash" xmlns:w16se="http://schemas.microsoft.com/office/word/2015/wordml/symex" xmlns:wpg="http://schemas.microsoft.com/office/word/2010/wordprocessingGroup" xmlns:wpi="http://schemas.microsoft.com/office/word/2010/wordprocessingInk" xmlns:wne="http://schemas.microsoft.com/office/word/2006/wordml" xmlns:wps="http://schemas.microsoft.com/office/word/2010/wordprocessingShape" mc:Ignorable="w14 w15 w16se w16cid w16 w16cex w16sdtdh wp14">
   <w:endnote w:type="separator" w:id="-1">
     <w:p>
       <w:pPr>
@@ -2123,7 +2546,7 @@
 </file>
 
 <file path=word/footnotes.xml><?xml version="1.0" encoding="utf-8"?>
-<w:footnotes xmlns:wpc="http://schemas.microsoft.com/office/word/2010/wordprocessingCanvas" xmlns:cx="http://schemas.microsoft.com/office/drawing/2014/chartex" xmlns:cx1="http://schemas.microsoft.com/office/drawing/2015/9/8/chartex" xmlns:cx2="http://schemas.microsoft.com/office/drawing/2015/10/21/chartex" xmlns:cx3="http://schemas.microsoft.com/office/drawing/2016/5/9/chartex" xmlns:cx4="http://schemas.microsoft.com/office/drawing/2016/5/10/chartex" xmlns:cx5="http://schemas.microsoft.com/office/drawing/2016/5/11/chartex" xmlns:cx6="http://schemas.microsoft.com/office/drawing/2016/5/12/chartex" xmlns:cx7="http://schemas.microsoft.com/office/drawing/2016/5/13/chartex" xmlns:cx8="http://schemas.microsoft.com/office/drawing/2016/5/14/chartex" xmlns:mc="http://schemas.openxmlformats.org/markup-compatibility/2006" xmlns:aink="http://schemas.microsoft.com/office/drawing/2016/ink" xmlns:am3d="http://schemas.microsoft.com/office/drawing/2017/model3d" xmlns:o="urn:schemas-microsoft-com:office:office" xmlns:r="http://schemas.openxmlformats.org/officeDocument/2006/relationships" xmlns:m="http://schemas.openxmlformats.org/officeDocument/2006/math" xmlns:v="urn:schemas-microsoft-com:vml" xmlns:wp14="http://schemas.microsoft.com/office/word/2010/wordprocessingDrawing" xmlns:wp="http://schemas.openxmlformats.org/drawingml/2006/wordprocessingDrawing" xmlns:w10="urn:schemas-microsoft-com:office:word" xmlns:w="http://schemas.openxmlformats.org/wordprocessingml/2006/main" xmlns:w14="http://schemas.microsoft.com/office/word/2010/wordml" xmlns:w15="http://schemas.microsoft.com/office/word/2012/wordml" xmlns:w16cid="http://schemas.microsoft.com/office/word/2016/wordml/cid" xmlns:w16se="http://schemas.microsoft.com/office/word/2015/wordml/symex" xmlns:wpg="http://schemas.microsoft.com/office/word/2010/wordprocessingGroup" xmlns:wpi="http://schemas.microsoft.com/office/word/2010/wordprocessingInk" xmlns:wne="http://schemas.microsoft.com/office/word/2006/wordml" xmlns:wps="http://schemas.microsoft.com/office/word/2010/wordprocessingShape" mc:Ignorable="w14 w15 w16se w16cid wp14">
+<w:footnotes xmlns:wpc="http://schemas.microsoft.com/office/word/2010/wordprocessingCanvas" xmlns:cx="http://schemas.microsoft.com/office/drawing/2014/chartex" xmlns:cx1="http://schemas.microsoft.com/office/drawing/2015/9/8/chartex" xmlns:cx2="http://schemas.microsoft.com/office/drawing/2015/10/21/chartex" xmlns:cx3="http://schemas.microsoft.com/office/drawing/2016/5/9/chartex" xmlns:cx4="http://schemas.microsoft.com/office/drawing/2016/5/10/chartex" xmlns:cx5="http://schemas.microsoft.com/office/drawing/2016/5/11/chartex" xmlns:cx6="http://schemas.microsoft.com/office/drawing/2016/5/12/chartex" xmlns:cx7="http://schemas.microsoft.com/office/drawing/2016/5/13/chartex" xmlns:cx8="http://schemas.microsoft.com/office/drawing/2016/5/14/chartex" xmlns:mc="http://schemas.openxmlformats.org/markup-compatibility/2006" xmlns:aink="http://schemas.microsoft.com/office/drawing/2016/ink" xmlns:am3d="http://schemas.microsoft.com/office/drawing/2017/model3d" xmlns:o="urn:schemas-microsoft-com:office:office" xmlns:oel="http://schemas.microsoft.com/office/2019/extlst" xmlns:r="http://schemas.openxmlformats.org/officeDocument/2006/relationships" xmlns:m="http://schemas.openxmlformats.org/officeDocument/2006/math" xmlns:v="urn:schemas-microsoft-com:vml" xmlns:wp14="http://schemas.microsoft.com/office/word/2010/wordprocessingDrawing" xmlns:wp="http://schemas.openxmlformats.org/drawingml/2006/wordprocessingDrawing" xmlns:w10="urn:schemas-microsoft-com:office:word" xmlns:w="http://schemas.openxmlformats.org/wordprocessingml/2006/main" xmlns:w14="http://schemas.microsoft.com/office/word/2010/wordml" xmlns:w15="http://schemas.microsoft.com/office/word/2012/wordml" xmlns:w16cex="http://schemas.microsoft.com/office/word/2018/wordml/cex" xmlns:w16cid="http://schemas.microsoft.com/office/word/2016/wordml/cid" xmlns:w16="http://schemas.microsoft.com/office/word/2018/wordml" xmlns:w16sdtdh="http://schemas.microsoft.com/office/word/2020/wordml/sdtdatahash" xmlns:w16se="http://schemas.microsoft.com/office/word/2015/wordml/symex" xmlns:wpg="http://schemas.microsoft.com/office/word/2010/wordprocessingGroup" xmlns:wpi="http://schemas.microsoft.com/office/word/2010/wordprocessingInk" xmlns:wne="http://schemas.microsoft.com/office/word/2006/wordml" xmlns:wps="http://schemas.microsoft.com/office/word/2010/wordprocessingShape" mc:Ignorable="w14 w15 w16se w16cid w16 w16cex w16sdtdh wp14">
   <w:footnote w:type="separator" w:id="-1">
     <w:p>
       <w:pPr>
@@ -2148,14 +2571,14 @@
 </file>
 
 <file path=word/header1.xml><?xml version="1.0" encoding="utf-8"?>
-<w:hdr xmlns:wpc="http://schemas.microsoft.com/office/word/2010/wordprocessingCanvas" xmlns:cx="http://schemas.microsoft.com/office/drawing/2014/chartex" xmlns:cx1="http://schemas.microsoft.com/office/drawing/2015/9/8/chartex" xmlns:cx2="http://schemas.microsoft.com/office/drawing/2015/10/21/chartex" xmlns:cx3="http://schemas.microsoft.com/office/drawing/2016/5/9/chartex" xmlns:cx4="http://schemas.microsoft.com/office/drawing/2016/5/10/chartex" xmlns:cx5="http://schemas.microsoft.com/office/drawing/2016/5/11/chartex" xmlns:cx6="http://schemas.microsoft.com/office/drawing/2016/5/12/chartex" xmlns:cx7="http://schemas.microsoft.com/office/drawing/2016/5/13/chartex" xmlns:cx8="http://schemas.microsoft.com/office/drawing/2016/5/14/chartex" xmlns:mc="http://schemas.openxmlformats.org/markup-compatibility/2006" xmlns:aink="http://schemas.microsoft.com/office/drawing/2016/ink" xmlns:am3d="http://schemas.microsoft.com/office/drawing/2017/model3d" xmlns:o="urn:schemas-microsoft-com:office:office" xmlns:r="http://schemas.openxmlformats.org/officeDocument/2006/relationships" xmlns:m="http://schemas.openxmlformats.org/officeDocument/2006/math" xmlns:v="urn:schemas-microsoft-com:vml" xmlns:wp14="http://schemas.microsoft.com/office/word/2010/wordprocessingDrawing" xmlns:wp="http://schemas.openxmlformats.org/drawingml/2006/wordprocessingDrawing" xmlns:w10="urn:schemas-microsoft-com:office:word" xmlns:w="http://schemas.openxmlformats.org/wordprocessingml/2006/main" xmlns:w14="http://schemas.microsoft.com/office/word/2010/wordml" xmlns:w15="http://schemas.microsoft.com/office/word/2012/wordml" xmlns:w16cid="http://schemas.microsoft.com/office/word/2016/wordml/cid" xmlns:w16se="http://schemas.microsoft.com/office/word/2015/wordml/symex" xmlns:wpg="http://schemas.microsoft.com/office/word/2010/wordprocessingGroup" xmlns:wpi="http://schemas.microsoft.com/office/word/2010/wordprocessingInk" xmlns:wne="http://schemas.microsoft.com/office/word/2006/wordml" xmlns:wps="http://schemas.microsoft.com/office/word/2010/wordprocessingShape" mc:Ignorable="w14 w15 w16se w16cid wp14">
+<w:hdr xmlns:wpc="http://schemas.microsoft.com/office/word/2010/wordprocessingCanvas" xmlns:cx="http://schemas.microsoft.com/office/drawing/2014/chartex" xmlns:cx1="http://schemas.microsoft.com/office/drawing/2015/9/8/chartex" xmlns:cx2="http://schemas.microsoft.com/office/drawing/2015/10/21/chartex" xmlns:cx3="http://schemas.microsoft.com/office/drawing/2016/5/9/chartex" xmlns:cx4="http://schemas.microsoft.com/office/drawing/2016/5/10/chartex" xmlns:cx5="http://schemas.microsoft.com/office/drawing/2016/5/11/chartex" xmlns:cx6="http://schemas.microsoft.com/office/drawing/2016/5/12/chartex" xmlns:cx7="http://schemas.microsoft.com/office/drawing/2016/5/13/chartex" xmlns:cx8="http://schemas.microsoft.com/office/drawing/2016/5/14/chartex" xmlns:mc="http://schemas.openxmlformats.org/markup-compatibility/2006" xmlns:aink="http://schemas.microsoft.com/office/drawing/2016/ink" xmlns:am3d="http://schemas.microsoft.com/office/drawing/2017/model3d" xmlns:o="urn:schemas-microsoft-com:office:office" xmlns:oel="http://schemas.microsoft.com/office/2019/extlst" xmlns:r="http://schemas.openxmlformats.org/officeDocument/2006/relationships" xmlns:m="http://schemas.openxmlformats.org/officeDocument/2006/math" xmlns:v="urn:schemas-microsoft-com:vml" xmlns:wp14="http://schemas.microsoft.com/office/word/2010/wordprocessingDrawing" xmlns:wp="http://schemas.openxmlformats.org/drawingml/2006/wordprocessingDrawing" xmlns:w10="urn:schemas-microsoft-com:office:word" xmlns:w="http://schemas.openxmlformats.org/wordprocessingml/2006/main" xmlns:w14="http://schemas.microsoft.com/office/word/2010/wordml" xmlns:w15="http://schemas.microsoft.com/office/word/2012/wordml" xmlns:w16cex="http://schemas.microsoft.com/office/word/2018/wordml/cex" xmlns:w16cid="http://schemas.microsoft.com/office/word/2016/wordml/cid" xmlns:w16="http://schemas.microsoft.com/office/word/2018/wordml" xmlns:w16sdtdh="http://schemas.microsoft.com/office/word/2020/wordml/sdtdatahash" xmlns:w16se="http://schemas.microsoft.com/office/word/2015/wordml/symex" xmlns:wpg="http://schemas.microsoft.com/office/word/2010/wordprocessingGroup" xmlns:wpi="http://schemas.microsoft.com/office/word/2010/wordprocessingInk" xmlns:wne="http://schemas.microsoft.com/office/word/2006/wordml" xmlns:wps="http://schemas.microsoft.com/office/word/2010/wordprocessingShape" mc:Ignorable="w14 w15 w16se w16cid w16 w16cex w16sdtdh wp14">
   <w:p>
     <w:r>
       <w:rPr>
         <w:noProof/>
       </w:rPr>
       <w:drawing>
-        <wp:anchor distT="0" distB="0" distL="114300" distR="114300" simplePos="0" relativeHeight="251658240" behindDoc="1" locked="0" layoutInCell="1" allowOverlap="1">
+        <wp:anchor distT="0" distB="0" distL="114300" distR="114300" simplePos="0" relativeHeight="251658240" behindDoc="1" locked="0" layoutInCell="1" allowOverlap="1" wp14:anchorId="4409070D" wp14:editId="29604F65">
           <wp:simplePos x="0" y="0"/>
           <wp:positionH relativeFrom="column">
             <wp:posOffset>-711200</wp:posOffset>
@@ -2215,7 +2638,7 @@
 </file>
 
 <file path=word/numbering.xml><?xml version="1.0" encoding="utf-8"?>
-<w:numbering xmlns:wpc="http://schemas.microsoft.com/office/word/2010/wordprocessingCanvas" xmlns:cx="http://schemas.microsoft.com/office/drawing/2014/chartex" xmlns:cx1="http://schemas.microsoft.com/office/drawing/2015/9/8/chartex" xmlns:cx2="http://schemas.microsoft.com/office/drawing/2015/10/21/chartex" xmlns:cx3="http://schemas.microsoft.com/office/drawing/2016/5/9/chartex" xmlns:cx4="http://schemas.microsoft.com/office/drawing/2016/5/10/chartex" xmlns:cx5="http://schemas.microsoft.com/office/drawing/2016/5/11/chartex" xmlns:cx6="http://schemas.microsoft.com/office/drawing/2016/5/12/chartex" xmlns:cx7="http://schemas.microsoft.com/office/drawing/2016/5/13/chartex" xmlns:cx8="http://schemas.microsoft.com/office/drawing/2016/5/14/chartex" xmlns:mc="http://schemas.openxmlformats.org/markup-compatibility/2006" xmlns:aink="http://schemas.microsoft.com/office/drawing/2016/ink" xmlns:am3d="http://schemas.microsoft.com/office/drawing/2017/model3d" xmlns:o="urn:schemas-microsoft-com:office:office" xmlns:r="http://schemas.openxmlformats.org/officeDocument/2006/relationships" xmlns:m="http://schemas.openxmlformats.org/officeDocument/2006/math" xmlns:v="urn:schemas-microsoft-com:vml" xmlns:wp14="http://schemas.microsoft.com/office/word/2010/wordprocessingDrawing" xmlns:wp="http://schemas.openxmlformats.org/drawingml/2006/wordprocessingDrawing" xmlns:w10="urn:schemas-microsoft-com:office:word" xmlns:w="http://schemas.openxmlformats.org/wordprocessingml/2006/main" xmlns:w14="http://schemas.microsoft.com/office/word/2010/wordml" xmlns:w15="http://schemas.microsoft.com/office/word/2012/wordml" xmlns:w16cid="http://schemas.microsoft.com/office/word/2016/wordml/cid" xmlns:w16se="http://schemas.microsoft.com/office/word/2015/wordml/symex" xmlns:wpg="http://schemas.microsoft.com/office/word/2010/wordprocessingGroup" xmlns:wpi="http://schemas.microsoft.com/office/word/2010/wordprocessingInk" xmlns:wne="http://schemas.microsoft.com/office/word/2006/wordml" xmlns:wps="http://schemas.microsoft.com/office/word/2010/wordprocessingShape" mc:Ignorable="w14 w15 w16se w16cid wp14">
+<w:numbering xmlns:wpc="http://schemas.microsoft.com/office/word/2010/wordprocessingCanvas" xmlns:cx="http://schemas.microsoft.com/office/drawing/2014/chartex" xmlns:cx1="http://schemas.microsoft.com/office/drawing/2015/9/8/chartex" xmlns:cx2="http://schemas.microsoft.com/office/drawing/2015/10/21/chartex" xmlns:cx3="http://schemas.microsoft.com/office/drawing/2016/5/9/chartex" xmlns:cx4="http://schemas.microsoft.com/office/drawing/2016/5/10/chartex" xmlns:cx5="http://schemas.microsoft.com/office/drawing/2016/5/11/chartex" xmlns:cx6="http://schemas.microsoft.com/office/drawing/2016/5/12/chartex" xmlns:cx7="http://schemas.microsoft.com/office/drawing/2016/5/13/chartex" xmlns:cx8="http://schemas.microsoft.com/office/drawing/2016/5/14/chartex" xmlns:mc="http://schemas.openxmlformats.org/markup-compatibility/2006" xmlns:aink="http://schemas.microsoft.com/office/drawing/2016/ink" xmlns:am3d="http://schemas.microsoft.com/office/drawing/2017/model3d" xmlns:o="urn:schemas-microsoft-com:office:office" xmlns:oel="http://schemas.microsoft.com/office/2019/extlst" xmlns:r="http://schemas.openxmlformats.org/officeDocument/2006/relationships" xmlns:m="http://schemas.openxmlformats.org/officeDocument/2006/math" xmlns:v="urn:schemas-microsoft-com:vml" xmlns:wp14="http://schemas.microsoft.com/office/word/2010/wordprocessingDrawing" xmlns:wp="http://schemas.openxmlformats.org/drawingml/2006/wordprocessingDrawing" xmlns:w10="urn:schemas-microsoft-com:office:word" xmlns:w="http://schemas.openxmlformats.org/wordprocessingml/2006/main" xmlns:w14="http://schemas.microsoft.com/office/word/2010/wordml" xmlns:w15="http://schemas.microsoft.com/office/word/2012/wordml" xmlns:w16cex="http://schemas.microsoft.com/office/word/2018/wordml/cex" xmlns:w16cid="http://schemas.microsoft.com/office/word/2016/wordml/cid" xmlns:w16="http://schemas.microsoft.com/office/word/2018/wordml" xmlns:w16sdtdh="http://schemas.microsoft.com/office/word/2020/wordml/sdtdatahash" xmlns:w16se="http://schemas.microsoft.com/office/word/2015/wordml/symex" xmlns:wpg="http://schemas.microsoft.com/office/word/2010/wordprocessingGroup" xmlns:wpi="http://schemas.microsoft.com/office/word/2010/wordprocessingInk" xmlns:wne="http://schemas.microsoft.com/office/word/2006/wordml" xmlns:wps="http://schemas.microsoft.com/office/word/2010/wordprocessingShape" mc:Ignorable="w14 w15 w16se w16cid w16 w16cex w16sdtdh wp14">
   <w:abstractNum w:abstractNumId="0" w15:restartNumberingAfterBreak="0">
     <w:nsid w:val="0151306B"/>
     <w:multiLevelType w:val="multilevel"/>
@@ -2442,17 +2865,17 @@
       </w:rPr>
     </w:lvl>
   </w:abstractNum>
-  <w:num w:numId="1">
+  <w:num w:numId="1" w16cid:durableId="36779014">
     <w:abstractNumId w:val="0"/>
   </w:num>
-  <w:num w:numId="2">
+  <w:num w:numId="2" w16cid:durableId="1588222858">
     <w:abstractNumId w:val="1"/>
   </w:num>
 </w:numbering>
 </file>
 
 <file path=word/styles.xml><?xml version="1.0" encoding="utf-8"?>
-<w:styles xmlns:mc="http://schemas.openxmlformats.org/markup-compatibility/2006" xmlns:r="http://schemas.openxmlformats.org/officeDocument/2006/relationships" xmlns:w="http://schemas.openxmlformats.org/wordprocessingml/2006/main" xmlns:w14="http://schemas.microsoft.com/office/word/2010/wordml" xmlns:w15="http://schemas.microsoft.com/office/word/2012/wordml" xmlns:w16cid="http://schemas.microsoft.com/office/word/2016/wordml/cid" xmlns:w16se="http://schemas.microsoft.com/office/word/2015/wordml/symex" mc:Ignorable="w14 w15 w16se w16cid">
+<w:styles xmlns:mc="http://schemas.openxmlformats.org/markup-compatibility/2006" xmlns:r="http://schemas.openxmlformats.org/officeDocument/2006/relationships" xmlns:w="http://schemas.openxmlformats.org/wordprocessingml/2006/main" xmlns:w14="http://schemas.microsoft.com/office/word/2010/wordml" xmlns:w15="http://schemas.microsoft.com/office/word/2012/wordml" xmlns:w16cex="http://schemas.microsoft.com/office/word/2018/wordml/cex" xmlns:w16cid="http://schemas.microsoft.com/office/word/2016/wordml/cid" xmlns:w16="http://schemas.microsoft.com/office/word/2018/wordml" xmlns:w16sdtdh="http://schemas.microsoft.com/office/word/2020/wordml/sdtdatahash" xmlns:w16se="http://schemas.microsoft.com/office/word/2015/wordml/symex" mc:Ignorable="w14 w15 w16se w16cid w16 w16cex w16sdtdh">
   <w:docDefaults>
     <w:rPrDefault>
       <w:rPr>
@@ -2468,7 +2891,7 @@
       </w:pPr>
     </w:pPrDefault>
   </w:docDefaults>
-  <w:latentStyles w:defLockedState="0" w:defUIPriority="99" w:defSemiHidden="0" w:defUnhideWhenUsed="0" w:defQFormat="0" w:count="375">
+  <w:latentStyles w:defLockedState="0" w:defUIPriority="99" w:defSemiHidden="0" w:defUnhideWhenUsed="0" w:defQFormat="0" w:count="376">
     <w:lsdException w:name="Normal" w:uiPriority="0" w:qFormat="1"/>
     <w:lsdException w:name="heading 1" w:uiPriority="9" w:qFormat="1"/>
     <w:lsdException w:name="heading 2" w:semiHidden="1" w:uiPriority="9" w:unhideWhenUsed="1" w:qFormat="1"/>
@@ -2844,6 +3267,7 @@
     <w:lsdException w:name="Smart Hyperlink" w:semiHidden="1" w:unhideWhenUsed="1"/>
     <w:lsdException w:name="Hashtag" w:semiHidden="1" w:unhideWhenUsed="1"/>
     <w:lsdException w:name="Unresolved Mention" w:semiHidden="1" w:unhideWhenUsed="1"/>
+    <w:lsdException w:name="Smart Link" w:semiHidden="1" w:unhideWhenUsed="1"/>
   </w:latentStyles>
   <w:style w:type="paragraph" w:default="1" w:styleId="Normal">
     <w:name w:val="Normal"/>
@@ -3076,6 +3500,40 @@
     <w:link w:val="Piedepgina"/>
     <w:uiPriority w:val="99"/>
     <w:rsid w:val="00042F4A"/>
+  </w:style>
+  <w:style w:type="paragraph" w:styleId="Prrafodelista">
+    <w:name w:val="List Paragraph"/>
+    <w:basedOn w:val="Normal"/>
+    <w:uiPriority w:val="34"/>
+    <w:qFormat/>
+    <w:rsid w:val="00E11FD2"/>
+    <w:pPr>
+      <w:ind w:left="720"/>
+      <w:contextualSpacing/>
+    </w:pPr>
+  </w:style>
+  <w:style w:type="character" w:styleId="Hipervnculo">
+    <w:name w:val="Hyperlink"/>
+    <w:basedOn w:val="Fuentedeprrafopredeter"/>
+    <w:uiPriority w:val="99"/>
+    <w:unhideWhenUsed/>
+    <w:rsid w:val="00951D59"/>
+    <w:rPr>
+      <w:color w:val="0000FF" w:themeColor="hyperlink"/>
+      <w:u w:val="single"/>
+    </w:rPr>
+  </w:style>
+  <w:style w:type="character" w:styleId="Mencinsinresolver">
+    <w:name w:val="Unresolved Mention"/>
+    <w:basedOn w:val="Fuentedeprrafopredeter"/>
+    <w:uiPriority w:val="99"/>
+    <w:semiHidden/>
+    <w:unhideWhenUsed/>
+    <w:rsid w:val="00951D59"/>
+    <w:rPr>
+      <w:color w:val="605E5C"/>
+      <w:shd w:val="clear" w:color="auto" w:fill="E1DFDD"/>
+    </w:rPr>
   </w:style>
 </w:styles>
 </file>

</xml_diff>